<commit_message>
Documents have been added/modified.
</commit_message>
<xml_diff>
--- a/A2_Documentation/Work_Diary_as277.docx
+++ b/A2_Documentation/Work_Diary_as277.docx
@@ -1,68 +1,32 @@
 
 <file path=word/document.xml><?xml version="1.0" encoding="utf-8"?>
-<w:document xmlns:wpc="http://schemas.microsoft.com/office/word/2010/wordprocessingCanvas" xmlns:mo="http://schemas.microsoft.com/office/mac/office/2008/main" xmlns:mc="http://schemas.openxmlformats.org/markup-compatibility/2006" xmlns:mv="urn:schemas-microsoft-com:mac:vml" xmlns:o="urn:schemas-microsoft-com:office:office" xmlns:r="http://schemas.openxmlformats.org/officeDocument/2006/relationships" xmlns:m="http://schemas.openxmlformats.org/officeDocument/2006/math" xmlns:v="urn:schemas-microsoft-com:vml" xmlns:wp14="http://schemas.microsoft.com/office/word/2010/wordprocessingDrawing" xmlns:wp="http://schemas.openxmlformats.org/drawingml/2006/wordprocessingDrawing" xmlns:w10="urn:schemas-microsoft-com:office:word" xmlns:w="http://schemas.openxmlformats.org/wordprocessingml/2006/main" xmlns:w14="http://schemas.microsoft.com/office/word/2010/wordml" xmlns:wpg="http://schemas.microsoft.com/office/word/2010/wordprocessingGroup" xmlns:wpi="http://schemas.microsoft.com/office/word/2010/wordprocessingInk" xmlns:wne="http://schemas.microsoft.com/office/word/2006/wordml" xmlns:wps="http://schemas.microsoft.com/office/word/2010/wordprocessingShape" mc:Ignorable="w14 wp14">
+<w:document xmlns:ve="http://schemas.openxmlformats.org/markup-compatibility/2006" xmlns:o="urn:schemas-microsoft-com:office:office" xmlns:r="http://schemas.openxmlformats.org/officeDocument/2006/relationships" xmlns:m="http://schemas.openxmlformats.org/officeDocument/2006/math" xmlns:v="urn:schemas-microsoft-com:vml" xmlns:wp="http://schemas.openxmlformats.org/drawingml/2006/wordprocessingDrawing" xmlns:w10="urn:schemas-microsoft-com:office:word" xmlns:w="http://schemas.openxmlformats.org/wordprocessingml/2006/main" xmlns:wne="http://schemas.microsoft.com/office/word/2006/wordml">
   <w:body>
     <w:p>
       <w:pPr>
         <w:pStyle w:val="NoSpacing"/>
         <w:rPr>
           <w:b/>
-          <w:sz w:val="48"/>
-          <w:szCs w:val="48"/>
+          <w:sz w:val="36"/>
+          <w:szCs w:val="36"/>
           <w:u w:val="single"/>
         </w:rPr>
       </w:pPr>
       <w:r>
         <w:rPr>
           <w:b/>
-          <w:sz w:val="48"/>
-          <w:szCs w:val="48"/>
+          <w:sz w:val="36"/>
+          <w:szCs w:val="36"/>
           <w:u w:val="single"/>
         </w:rPr>
-        <w:t>11.2</w:t>
-      </w:r>
-      <w:r>
-        <w:rPr>
-          <w:b/>
-          <w:sz w:val="48"/>
-          <w:szCs w:val="48"/>
-          <w:u w:val="single"/>
-        </w:rPr>
-        <w:t xml:space="preserve">. Diary </w:t>
-      </w:r>
-      <w:r>
-        <w:rPr>
-          <w:b/>
-          <w:sz w:val="48"/>
-          <w:szCs w:val="48"/>
-          <w:u w:val="single"/>
-        </w:rPr>
-        <w:t>–</w:t>
-      </w:r>
-      <w:r>
-        <w:rPr>
-          <w:b/>
-          <w:sz w:val="48"/>
-          <w:szCs w:val="48"/>
-          <w:u w:val="single"/>
-        </w:rPr>
-        <w:t xml:space="preserve"> </w:t>
-      </w:r>
-      <w:r>
-        <w:rPr>
-          <w:b/>
-          <w:sz w:val="48"/>
-          <w:szCs w:val="48"/>
-          <w:u w:val="single"/>
-        </w:rPr>
-        <w:t xml:space="preserve">Ali </w:t>
+        <w:t xml:space="preserve">Diary – Ali </w:t>
       </w:r>
       <w:proofErr w:type="spellStart"/>
       <w:r>
         <w:rPr>
           <w:b/>
-          <w:sz w:val="48"/>
-          <w:szCs w:val="48"/>
+          <w:sz w:val="36"/>
+          <w:szCs w:val="36"/>
           <w:u w:val="single"/>
         </w:rPr>
         <w:t>Sayed</w:t>
@@ -77,19 +41,11 @@
         </w:rPr>
       </w:pPr>
     </w:p>
-    <w:p>
-      <w:pPr>
-        <w:pStyle w:val="NoSpacing"/>
-        <w:rPr>
-          <w:szCs w:val="24"/>
-        </w:rPr>
-      </w:pPr>
-    </w:p>
     <w:tbl>
       <w:tblPr>
         <w:tblStyle w:val="TableGrid"/>
         <w:tblW w:w="0" w:type="auto"/>
-        <w:tblLook w:val="04A0" w:firstRow="1" w:lastRow="0" w:firstColumn="1" w:lastColumn="0" w:noHBand="0" w:noVBand="1"/>
+        <w:tblLook w:val="04A0"/>
       </w:tblPr>
       <w:tblGrid>
         <w:gridCol w:w="1793"/>
@@ -178,7 +134,23 @@
                 <w:rFonts w:asciiTheme="minorHAnsi" w:hAnsiTheme="minorHAnsi"/>
                 <w:szCs w:val="24"/>
               </w:rPr>
-              <w:t>Group meeting after lecture. We all collaborated our gathered system requirements.</w:t>
+              <w:t xml:space="preserve">Group meeting after lecture. We all </w:t>
+            </w:r>
+            <w:proofErr w:type="gramStart"/>
+            <w:r>
+              <w:rPr>
+                <w:rFonts w:asciiTheme="minorHAnsi" w:hAnsiTheme="minorHAnsi"/>
+                <w:szCs w:val="24"/>
+              </w:rPr>
+              <w:t>collaborated</w:t>
+            </w:r>
+            <w:proofErr w:type="gramEnd"/>
+            <w:r>
+              <w:rPr>
+                <w:rFonts w:asciiTheme="minorHAnsi" w:hAnsiTheme="minorHAnsi"/>
+                <w:szCs w:val="24"/>
+              </w:rPr>
+              <w:t xml:space="preserve"> our gathered system requirements.</w:t>
             </w:r>
           </w:p>
         </w:tc>
@@ -196,27 +168,15 @@
                 <w:szCs w:val="24"/>
               </w:rPr>
             </w:pPr>
-            <w:r>
-              <w:rPr>
-                <w:rFonts w:asciiTheme="minorHAnsi" w:hAnsiTheme="minorHAnsi"/>
-                <w:szCs w:val="24"/>
-              </w:rPr>
-              <w:t>Time</w:t>
-            </w:r>
-            <w:r>
-              <w:rPr>
-                <w:rFonts w:asciiTheme="minorHAnsi" w:hAnsiTheme="minorHAnsi"/>
-                <w:szCs w:val="24"/>
-              </w:rPr>
-              <w:t xml:space="preserve"> </w:t>
-            </w:r>
-            <w:r>
-              <w:rPr>
-                <w:rFonts w:asciiTheme="minorHAnsi" w:hAnsiTheme="minorHAnsi"/>
-                <w:szCs w:val="24"/>
-              </w:rPr>
-              <w:t>Expected</w:t>
-            </w:r>
+            <w:proofErr w:type="spellStart"/>
+            <w:r>
+              <w:rPr>
+                <w:rFonts w:asciiTheme="minorHAnsi" w:hAnsiTheme="minorHAnsi"/>
+                <w:szCs w:val="24"/>
+              </w:rPr>
+              <w:t>TimeExpected</w:t>
+            </w:r>
+            <w:proofErr w:type="spellEnd"/>
           </w:p>
         </w:tc>
         <w:tc>
@@ -254,27 +214,15 @@
                 <w:szCs w:val="24"/>
               </w:rPr>
             </w:pPr>
-            <w:r>
-              <w:rPr>
-                <w:rFonts w:asciiTheme="minorHAnsi" w:hAnsiTheme="minorHAnsi"/>
-                <w:szCs w:val="24"/>
-              </w:rPr>
-              <w:t>Time</w:t>
-            </w:r>
-            <w:r>
-              <w:rPr>
-                <w:rFonts w:asciiTheme="minorHAnsi" w:hAnsiTheme="minorHAnsi"/>
-                <w:szCs w:val="24"/>
-              </w:rPr>
-              <w:t xml:space="preserve"> </w:t>
-            </w:r>
-            <w:r>
-              <w:rPr>
-                <w:rFonts w:asciiTheme="minorHAnsi" w:hAnsiTheme="minorHAnsi"/>
-                <w:szCs w:val="24"/>
-              </w:rPr>
-              <w:t>Taken</w:t>
-            </w:r>
+            <w:proofErr w:type="spellStart"/>
+            <w:r>
+              <w:rPr>
+                <w:rFonts w:asciiTheme="minorHAnsi" w:hAnsiTheme="minorHAnsi"/>
+                <w:szCs w:val="24"/>
+              </w:rPr>
+              <w:t>TimeTaken</w:t>
+            </w:r>
+            <w:proofErr w:type="spellEnd"/>
           </w:p>
         </w:tc>
         <w:tc>
@@ -408,11 +356,11 @@
       <w:tblPr>
         <w:tblStyle w:val="TableGrid"/>
         <w:tblW w:w="0" w:type="auto"/>
-        <w:tblLook w:val="04A0" w:firstRow="1" w:lastRow="0" w:firstColumn="1" w:lastColumn="0" w:noHBand="0" w:noVBand="1"/>
+        <w:tblLook w:val="04A0"/>
       </w:tblPr>
       <w:tblGrid>
-        <w:gridCol w:w="1384"/>
-        <w:gridCol w:w="7132"/>
+        <w:gridCol w:w="1594"/>
+        <w:gridCol w:w="6922"/>
       </w:tblGrid>
       <w:tr>
         <w:tc>
@@ -515,27 +463,15 @@
                 <w:szCs w:val="24"/>
               </w:rPr>
             </w:pPr>
-            <w:r>
-              <w:rPr>
-                <w:rFonts w:asciiTheme="minorHAnsi" w:hAnsiTheme="minorHAnsi"/>
-                <w:szCs w:val="24"/>
-              </w:rPr>
-              <w:t>Time</w:t>
-            </w:r>
-            <w:r>
-              <w:rPr>
-                <w:rFonts w:asciiTheme="minorHAnsi" w:hAnsiTheme="minorHAnsi"/>
-                <w:szCs w:val="24"/>
-              </w:rPr>
-              <w:t xml:space="preserve"> </w:t>
-            </w:r>
-            <w:r>
-              <w:rPr>
-                <w:rFonts w:asciiTheme="minorHAnsi" w:hAnsiTheme="minorHAnsi"/>
-                <w:szCs w:val="24"/>
-              </w:rPr>
-              <w:t>Expected</w:t>
-            </w:r>
+            <w:proofErr w:type="spellStart"/>
+            <w:r>
+              <w:rPr>
+                <w:rFonts w:asciiTheme="minorHAnsi" w:hAnsiTheme="minorHAnsi"/>
+                <w:szCs w:val="24"/>
+              </w:rPr>
+              <w:t>TimeExpected</w:t>
+            </w:r>
+            <w:proofErr w:type="spellEnd"/>
           </w:p>
         </w:tc>
         <w:tc>
@@ -573,27 +509,15 @@
                 <w:szCs w:val="24"/>
               </w:rPr>
             </w:pPr>
-            <w:r>
-              <w:rPr>
-                <w:rFonts w:asciiTheme="minorHAnsi" w:hAnsiTheme="minorHAnsi"/>
-                <w:szCs w:val="24"/>
-              </w:rPr>
-              <w:t>Time</w:t>
-            </w:r>
-            <w:r>
-              <w:rPr>
-                <w:rFonts w:asciiTheme="minorHAnsi" w:hAnsiTheme="minorHAnsi"/>
-                <w:szCs w:val="24"/>
-              </w:rPr>
-              <w:t xml:space="preserve"> </w:t>
-            </w:r>
-            <w:r>
-              <w:rPr>
-                <w:rFonts w:asciiTheme="minorHAnsi" w:hAnsiTheme="minorHAnsi"/>
-                <w:szCs w:val="24"/>
-              </w:rPr>
-              <w:t>Taken</w:t>
-            </w:r>
+            <w:proofErr w:type="spellStart"/>
+            <w:r>
+              <w:rPr>
+                <w:rFonts w:asciiTheme="minorHAnsi" w:hAnsiTheme="minorHAnsi"/>
+                <w:szCs w:val="24"/>
+              </w:rPr>
+              <w:t>TimeTaken</w:t>
+            </w:r>
+            <w:proofErr w:type="spellEnd"/>
           </w:p>
         </w:tc>
         <w:tc>
@@ -727,11 +651,11 @@
       <w:tblPr>
         <w:tblStyle w:val="TableGrid"/>
         <w:tblW w:w="0" w:type="auto"/>
-        <w:tblLook w:val="04A0" w:firstRow="1" w:lastRow="0" w:firstColumn="1" w:lastColumn="0" w:noHBand="0" w:noVBand="1"/>
+        <w:tblLook w:val="04A0"/>
       </w:tblPr>
       <w:tblGrid>
-        <w:gridCol w:w="1384"/>
-        <w:gridCol w:w="7132"/>
+        <w:gridCol w:w="1594"/>
+        <w:gridCol w:w="6922"/>
       </w:tblGrid>
       <w:tr>
         <w:tc>
@@ -816,61 +740,33 @@
                 <w:rFonts w:asciiTheme="minorHAnsi" w:hAnsiTheme="minorHAnsi"/>
                 <w:szCs w:val="24"/>
               </w:rPr>
-              <w:t xml:space="preserve">Created a reporting prototype (reporting.cpp) - quick program </w:t>
-            </w:r>
-            <w:proofErr w:type="gramStart"/>
-            <w:r>
-              <w:rPr>
-                <w:rFonts w:asciiTheme="minorHAnsi" w:hAnsiTheme="minorHAnsi"/>
-                <w:szCs w:val="24"/>
-              </w:rPr>
-              <w:t>which</w:t>
-            </w:r>
-            <w:proofErr w:type="gramEnd"/>
-            <w:r>
-              <w:rPr>
-                <w:rFonts w:asciiTheme="minorHAnsi" w:hAnsiTheme="minorHAnsi"/>
-                <w:szCs w:val="24"/>
-              </w:rPr>
-              <w:t xml:space="preserve"> generates static reports. Presented this to the clients. They said we need more ‘interesting facts’ in the report, not just things that they can find by looking at the database.</w:t>
-            </w:r>
-          </w:p>
-        </w:tc>
-      </w:tr>
-      <w:tr>
-        <w:tc>
-          <w:tcPr>
-            <w:tcW w:w="1384" w:type="dxa"/>
-          </w:tcPr>
-          <w:p>
-            <w:pPr>
-              <w:pStyle w:val="NoSpacing"/>
-              <w:rPr>
-                <w:rFonts w:asciiTheme="minorHAnsi" w:hAnsiTheme="minorHAnsi"/>
-                <w:szCs w:val="24"/>
-              </w:rPr>
-            </w:pPr>
-            <w:r>
-              <w:rPr>
-                <w:rFonts w:asciiTheme="minorHAnsi" w:hAnsiTheme="minorHAnsi"/>
-                <w:szCs w:val="24"/>
-              </w:rPr>
-              <w:t>Time</w:t>
-            </w:r>
-            <w:r>
-              <w:rPr>
-                <w:rFonts w:asciiTheme="minorHAnsi" w:hAnsiTheme="minorHAnsi"/>
-                <w:szCs w:val="24"/>
-              </w:rPr>
-              <w:t xml:space="preserve"> </w:t>
-            </w:r>
-            <w:r>
-              <w:rPr>
-                <w:rFonts w:asciiTheme="minorHAnsi" w:hAnsiTheme="minorHAnsi"/>
-                <w:szCs w:val="24"/>
-              </w:rPr>
-              <w:t>Expected</w:t>
-            </w:r>
+              <w:t>Created a reporting prototype (reporting.cpp) - quick program which generates static reports. Presented this to the clients. They said we need more ‘interesting facts’ in the report, not just things that they can find by looking at the database.</w:t>
+            </w:r>
+          </w:p>
+        </w:tc>
+      </w:tr>
+      <w:tr>
+        <w:tc>
+          <w:tcPr>
+            <w:tcW w:w="1384" w:type="dxa"/>
+          </w:tcPr>
+          <w:p>
+            <w:pPr>
+              <w:pStyle w:val="NoSpacing"/>
+              <w:rPr>
+                <w:rFonts w:asciiTheme="minorHAnsi" w:hAnsiTheme="minorHAnsi"/>
+                <w:szCs w:val="24"/>
+              </w:rPr>
+            </w:pPr>
+            <w:proofErr w:type="spellStart"/>
+            <w:r>
+              <w:rPr>
+                <w:rFonts w:asciiTheme="minorHAnsi" w:hAnsiTheme="minorHAnsi"/>
+                <w:szCs w:val="24"/>
+              </w:rPr>
+              <w:t>TimeExpected</w:t>
+            </w:r>
+            <w:proofErr w:type="spellEnd"/>
           </w:p>
         </w:tc>
         <w:tc>
@@ -908,27 +804,15 @@
                 <w:szCs w:val="24"/>
               </w:rPr>
             </w:pPr>
-            <w:r>
-              <w:rPr>
-                <w:rFonts w:asciiTheme="minorHAnsi" w:hAnsiTheme="minorHAnsi"/>
-                <w:szCs w:val="24"/>
-              </w:rPr>
-              <w:t>Time</w:t>
-            </w:r>
-            <w:r>
-              <w:rPr>
-                <w:rFonts w:asciiTheme="minorHAnsi" w:hAnsiTheme="minorHAnsi"/>
-                <w:szCs w:val="24"/>
-              </w:rPr>
-              <w:t xml:space="preserve"> </w:t>
-            </w:r>
-            <w:r>
-              <w:rPr>
-                <w:rFonts w:asciiTheme="minorHAnsi" w:hAnsiTheme="minorHAnsi"/>
-                <w:szCs w:val="24"/>
-              </w:rPr>
-              <w:t>Taken</w:t>
-            </w:r>
+            <w:proofErr w:type="spellStart"/>
+            <w:r>
+              <w:rPr>
+                <w:rFonts w:asciiTheme="minorHAnsi" w:hAnsiTheme="minorHAnsi"/>
+                <w:szCs w:val="24"/>
+              </w:rPr>
+              <w:t>TimeTaken</w:t>
+            </w:r>
+            <w:proofErr w:type="spellEnd"/>
           </w:p>
         </w:tc>
         <w:tc>
@@ -1062,11 +946,11 @@
       <w:tblPr>
         <w:tblStyle w:val="TableGrid"/>
         <w:tblW w:w="0" w:type="auto"/>
-        <w:tblLook w:val="04A0" w:firstRow="1" w:lastRow="0" w:firstColumn="1" w:lastColumn="0" w:noHBand="0" w:noVBand="1"/>
+        <w:tblLook w:val="04A0"/>
       </w:tblPr>
       <w:tblGrid>
-        <w:gridCol w:w="1384"/>
-        <w:gridCol w:w="7132"/>
+        <w:gridCol w:w="1594"/>
+        <w:gridCol w:w="6922"/>
       </w:tblGrid>
       <w:tr>
         <w:tc>
@@ -1201,27 +1085,15 @@
                 <w:szCs w:val="24"/>
               </w:rPr>
             </w:pPr>
-            <w:r>
-              <w:rPr>
-                <w:rFonts w:asciiTheme="minorHAnsi" w:hAnsiTheme="minorHAnsi"/>
-                <w:szCs w:val="24"/>
-              </w:rPr>
-              <w:t>Time</w:t>
-            </w:r>
-            <w:r>
-              <w:rPr>
-                <w:rFonts w:asciiTheme="minorHAnsi" w:hAnsiTheme="minorHAnsi"/>
-                <w:szCs w:val="24"/>
-              </w:rPr>
-              <w:t xml:space="preserve"> </w:t>
-            </w:r>
-            <w:r>
-              <w:rPr>
-                <w:rFonts w:asciiTheme="minorHAnsi" w:hAnsiTheme="minorHAnsi"/>
-                <w:szCs w:val="24"/>
-              </w:rPr>
-              <w:t>Expected</w:t>
-            </w:r>
+            <w:proofErr w:type="spellStart"/>
+            <w:r>
+              <w:rPr>
+                <w:rFonts w:asciiTheme="minorHAnsi" w:hAnsiTheme="minorHAnsi"/>
+                <w:szCs w:val="24"/>
+              </w:rPr>
+              <w:t>TimeExpected</w:t>
+            </w:r>
+            <w:proofErr w:type="spellEnd"/>
           </w:p>
         </w:tc>
         <w:tc>
@@ -1259,27 +1131,15 @@
                 <w:szCs w:val="24"/>
               </w:rPr>
             </w:pPr>
-            <w:r>
-              <w:rPr>
-                <w:rFonts w:asciiTheme="minorHAnsi" w:hAnsiTheme="minorHAnsi"/>
-                <w:szCs w:val="24"/>
-              </w:rPr>
-              <w:t>Time</w:t>
-            </w:r>
-            <w:r>
-              <w:rPr>
-                <w:rFonts w:asciiTheme="minorHAnsi" w:hAnsiTheme="minorHAnsi"/>
-                <w:szCs w:val="24"/>
-              </w:rPr>
-              <w:t xml:space="preserve"> </w:t>
-            </w:r>
-            <w:r>
-              <w:rPr>
-                <w:rFonts w:asciiTheme="minorHAnsi" w:hAnsiTheme="minorHAnsi"/>
-                <w:szCs w:val="24"/>
-              </w:rPr>
-              <w:t>Taken</w:t>
-            </w:r>
+            <w:proofErr w:type="spellStart"/>
+            <w:r>
+              <w:rPr>
+                <w:rFonts w:asciiTheme="minorHAnsi" w:hAnsiTheme="minorHAnsi"/>
+                <w:szCs w:val="24"/>
+              </w:rPr>
+              <w:t>TimeTaken</w:t>
+            </w:r>
+            <w:proofErr w:type="spellEnd"/>
           </w:p>
         </w:tc>
         <w:tc>
@@ -1413,11 +1273,11 @@
       <w:tblPr>
         <w:tblStyle w:val="TableGrid"/>
         <w:tblW w:w="0" w:type="auto"/>
-        <w:tblLook w:val="04A0" w:firstRow="1" w:lastRow="0" w:firstColumn="1" w:lastColumn="0" w:noHBand="0" w:noVBand="1"/>
+        <w:tblLook w:val="04A0"/>
       </w:tblPr>
       <w:tblGrid>
-        <w:gridCol w:w="1384"/>
-        <w:gridCol w:w="7132"/>
+        <w:gridCol w:w="1594"/>
+        <w:gridCol w:w="6922"/>
       </w:tblGrid>
       <w:tr>
         <w:tc>
@@ -1536,27 +1396,16 @@
                 <w:szCs w:val="24"/>
               </w:rPr>
             </w:pPr>
-            <w:r>
-              <w:rPr>
-                <w:rFonts w:asciiTheme="minorHAnsi" w:hAnsiTheme="minorHAnsi"/>
-                <w:szCs w:val="24"/>
-              </w:rPr>
-              <w:t>Time</w:t>
-            </w:r>
-            <w:r>
-              <w:rPr>
-                <w:rFonts w:asciiTheme="minorHAnsi" w:hAnsiTheme="minorHAnsi"/>
-                <w:szCs w:val="24"/>
-              </w:rPr>
-              <w:t xml:space="preserve"> </w:t>
-            </w:r>
-            <w:r>
-              <w:rPr>
-                <w:rFonts w:asciiTheme="minorHAnsi" w:hAnsiTheme="minorHAnsi"/>
-                <w:szCs w:val="24"/>
-              </w:rPr>
-              <w:t>Expected</w:t>
-            </w:r>
+            <w:proofErr w:type="spellStart"/>
+            <w:r>
+              <w:rPr>
+                <w:rFonts w:asciiTheme="minorHAnsi" w:hAnsiTheme="minorHAnsi"/>
+                <w:szCs w:val="24"/>
+              </w:rPr>
+              <w:lastRenderedPageBreak/>
+              <w:t>TimeExpected</w:t>
+            </w:r>
+            <w:proofErr w:type="spellEnd"/>
           </w:p>
         </w:tc>
         <w:tc>
@@ -1594,27 +1443,15 @@
                 <w:szCs w:val="24"/>
               </w:rPr>
             </w:pPr>
-            <w:r>
-              <w:rPr>
-                <w:rFonts w:asciiTheme="minorHAnsi" w:hAnsiTheme="minorHAnsi"/>
-                <w:szCs w:val="24"/>
-              </w:rPr>
-              <w:t>Time</w:t>
-            </w:r>
-            <w:r>
-              <w:rPr>
-                <w:rFonts w:asciiTheme="minorHAnsi" w:hAnsiTheme="minorHAnsi"/>
-                <w:szCs w:val="24"/>
-              </w:rPr>
-              <w:t xml:space="preserve"> </w:t>
-            </w:r>
-            <w:r>
-              <w:rPr>
-                <w:rFonts w:asciiTheme="minorHAnsi" w:hAnsiTheme="minorHAnsi"/>
-                <w:szCs w:val="24"/>
-              </w:rPr>
-              <w:t>Taken</w:t>
-            </w:r>
+            <w:proofErr w:type="spellStart"/>
+            <w:r>
+              <w:rPr>
+                <w:rFonts w:asciiTheme="minorHAnsi" w:hAnsiTheme="minorHAnsi"/>
+                <w:szCs w:val="24"/>
+              </w:rPr>
+              <w:t>TimeTaken</w:t>
+            </w:r>
+            <w:proofErr w:type="spellEnd"/>
           </w:p>
         </w:tc>
         <w:tc>
@@ -1780,11 +1617,11 @@
       <w:tblPr>
         <w:tblStyle w:val="TableGrid"/>
         <w:tblW w:w="0" w:type="auto"/>
-        <w:tblLook w:val="04A0" w:firstRow="1" w:lastRow="0" w:firstColumn="1" w:lastColumn="0" w:noHBand="0" w:noVBand="1"/>
+        <w:tblLook w:val="04A0"/>
       </w:tblPr>
       <w:tblGrid>
-        <w:gridCol w:w="1576"/>
-        <w:gridCol w:w="6940"/>
+        <w:gridCol w:w="1594"/>
+        <w:gridCol w:w="6922"/>
       </w:tblGrid>
       <w:tr>
         <w:tc>
@@ -1887,27 +1724,15 @@
                 <w:szCs w:val="24"/>
               </w:rPr>
             </w:pPr>
-            <w:r>
-              <w:rPr>
-                <w:rFonts w:asciiTheme="minorHAnsi" w:hAnsiTheme="minorHAnsi"/>
-                <w:szCs w:val="24"/>
-              </w:rPr>
-              <w:t>Time</w:t>
-            </w:r>
-            <w:r>
-              <w:rPr>
-                <w:rFonts w:asciiTheme="minorHAnsi" w:hAnsiTheme="minorHAnsi"/>
-                <w:szCs w:val="24"/>
-              </w:rPr>
-              <w:t xml:space="preserve"> </w:t>
-            </w:r>
-            <w:r>
-              <w:rPr>
-                <w:rFonts w:asciiTheme="minorHAnsi" w:hAnsiTheme="minorHAnsi"/>
-                <w:szCs w:val="24"/>
-              </w:rPr>
-              <w:t>Expected</w:t>
-            </w:r>
+            <w:proofErr w:type="spellStart"/>
+            <w:r>
+              <w:rPr>
+                <w:rFonts w:asciiTheme="minorHAnsi" w:hAnsiTheme="minorHAnsi"/>
+                <w:szCs w:val="24"/>
+              </w:rPr>
+              <w:t>TimeExpected</w:t>
+            </w:r>
+            <w:proofErr w:type="spellEnd"/>
           </w:p>
         </w:tc>
         <w:tc>
@@ -1945,27 +1770,15 @@
                 <w:szCs w:val="24"/>
               </w:rPr>
             </w:pPr>
-            <w:r>
-              <w:rPr>
-                <w:rFonts w:asciiTheme="minorHAnsi" w:hAnsiTheme="minorHAnsi"/>
-                <w:szCs w:val="24"/>
-              </w:rPr>
-              <w:t>Time</w:t>
-            </w:r>
-            <w:r>
-              <w:rPr>
-                <w:rFonts w:asciiTheme="minorHAnsi" w:hAnsiTheme="minorHAnsi"/>
-                <w:szCs w:val="24"/>
-              </w:rPr>
-              <w:t xml:space="preserve"> </w:t>
-            </w:r>
-            <w:r>
-              <w:rPr>
-                <w:rFonts w:asciiTheme="minorHAnsi" w:hAnsiTheme="minorHAnsi"/>
-                <w:szCs w:val="24"/>
-              </w:rPr>
-              <w:t>Taken</w:t>
-            </w:r>
+            <w:proofErr w:type="spellStart"/>
+            <w:r>
+              <w:rPr>
+                <w:rFonts w:asciiTheme="minorHAnsi" w:hAnsiTheme="minorHAnsi"/>
+                <w:szCs w:val="24"/>
+              </w:rPr>
+              <w:t>TimeTaken</w:t>
+            </w:r>
+            <w:proofErr w:type="spellEnd"/>
           </w:p>
         </w:tc>
         <w:tc>
@@ -2099,11 +1912,11 @@
       <w:tblPr>
         <w:tblStyle w:val="TableGrid"/>
         <w:tblW w:w="0" w:type="auto"/>
-        <w:tblLook w:val="04A0" w:firstRow="1" w:lastRow="0" w:firstColumn="1" w:lastColumn="0" w:noHBand="0" w:noVBand="1"/>
+        <w:tblLook w:val="04A0"/>
       </w:tblPr>
       <w:tblGrid>
-        <w:gridCol w:w="1384"/>
-        <w:gridCol w:w="7132"/>
+        <w:gridCol w:w="1594"/>
+        <w:gridCol w:w="6922"/>
       </w:tblGrid>
       <w:tr>
         <w:tc>
@@ -2206,27 +2019,15 @@
                 <w:szCs w:val="24"/>
               </w:rPr>
             </w:pPr>
-            <w:r>
-              <w:rPr>
-                <w:rFonts w:asciiTheme="minorHAnsi" w:hAnsiTheme="minorHAnsi"/>
-                <w:szCs w:val="24"/>
-              </w:rPr>
-              <w:t>Time</w:t>
-            </w:r>
-            <w:r>
-              <w:rPr>
-                <w:rFonts w:asciiTheme="minorHAnsi" w:hAnsiTheme="minorHAnsi"/>
-                <w:szCs w:val="24"/>
-              </w:rPr>
-              <w:t xml:space="preserve"> </w:t>
-            </w:r>
-            <w:r>
-              <w:rPr>
-                <w:rFonts w:asciiTheme="minorHAnsi" w:hAnsiTheme="minorHAnsi"/>
-                <w:szCs w:val="24"/>
-              </w:rPr>
-              <w:t>Expected</w:t>
-            </w:r>
+            <w:proofErr w:type="spellStart"/>
+            <w:r>
+              <w:rPr>
+                <w:rFonts w:asciiTheme="minorHAnsi" w:hAnsiTheme="minorHAnsi"/>
+                <w:szCs w:val="24"/>
+              </w:rPr>
+              <w:t>TimeExpected</w:t>
+            </w:r>
+            <w:proofErr w:type="spellEnd"/>
           </w:p>
         </w:tc>
         <w:tc>
@@ -2264,27 +2065,15 @@
                 <w:szCs w:val="24"/>
               </w:rPr>
             </w:pPr>
-            <w:r>
-              <w:rPr>
-                <w:rFonts w:asciiTheme="minorHAnsi" w:hAnsiTheme="minorHAnsi"/>
-                <w:szCs w:val="24"/>
-              </w:rPr>
-              <w:t>Time</w:t>
-            </w:r>
-            <w:r>
-              <w:rPr>
-                <w:rFonts w:asciiTheme="minorHAnsi" w:hAnsiTheme="minorHAnsi"/>
-                <w:szCs w:val="24"/>
-              </w:rPr>
-              <w:t xml:space="preserve"> </w:t>
-            </w:r>
-            <w:r>
-              <w:rPr>
-                <w:rFonts w:asciiTheme="minorHAnsi" w:hAnsiTheme="minorHAnsi"/>
-                <w:szCs w:val="24"/>
-              </w:rPr>
-              <w:t>Taken</w:t>
-            </w:r>
+            <w:proofErr w:type="spellStart"/>
+            <w:r>
+              <w:rPr>
+                <w:rFonts w:asciiTheme="minorHAnsi" w:hAnsiTheme="minorHAnsi"/>
+                <w:szCs w:val="24"/>
+              </w:rPr>
+              <w:t>TimeTaken</w:t>
+            </w:r>
+            <w:proofErr w:type="spellEnd"/>
           </w:p>
         </w:tc>
         <w:tc>
@@ -2418,11 +2207,11 @@
       <w:tblPr>
         <w:tblStyle w:val="TableGrid"/>
         <w:tblW w:w="0" w:type="auto"/>
-        <w:tblLook w:val="04A0" w:firstRow="1" w:lastRow="0" w:firstColumn="1" w:lastColumn="0" w:noHBand="0" w:noVBand="1"/>
+        <w:tblLook w:val="04A0"/>
       </w:tblPr>
       <w:tblGrid>
-        <w:gridCol w:w="1384"/>
-        <w:gridCol w:w="7132"/>
+        <w:gridCol w:w="1594"/>
+        <w:gridCol w:w="6922"/>
       </w:tblGrid>
       <w:tr>
         <w:tc>
@@ -2525,27 +2314,15 @@
                 <w:szCs w:val="24"/>
               </w:rPr>
             </w:pPr>
-            <w:r>
-              <w:rPr>
-                <w:rFonts w:asciiTheme="minorHAnsi" w:hAnsiTheme="minorHAnsi"/>
-                <w:szCs w:val="24"/>
-              </w:rPr>
-              <w:t>Time</w:t>
-            </w:r>
-            <w:r>
-              <w:rPr>
-                <w:rFonts w:asciiTheme="minorHAnsi" w:hAnsiTheme="minorHAnsi"/>
-                <w:szCs w:val="24"/>
-              </w:rPr>
-              <w:t xml:space="preserve"> </w:t>
-            </w:r>
-            <w:r>
-              <w:rPr>
-                <w:rFonts w:asciiTheme="minorHAnsi" w:hAnsiTheme="minorHAnsi"/>
-                <w:szCs w:val="24"/>
-              </w:rPr>
-              <w:t>Expected</w:t>
-            </w:r>
+            <w:proofErr w:type="spellStart"/>
+            <w:r>
+              <w:rPr>
+                <w:rFonts w:asciiTheme="minorHAnsi" w:hAnsiTheme="minorHAnsi"/>
+                <w:szCs w:val="24"/>
+              </w:rPr>
+              <w:t>TimeExpected</w:t>
+            </w:r>
+            <w:proofErr w:type="spellEnd"/>
           </w:p>
         </w:tc>
         <w:tc>
@@ -2583,27 +2360,15 @@
                 <w:szCs w:val="24"/>
               </w:rPr>
             </w:pPr>
-            <w:r>
-              <w:rPr>
-                <w:rFonts w:asciiTheme="minorHAnsi" w:hAnsiTheme="minorHAnsi"/>
-                <w:szCs w:val="24"/>
-              </w:rPr>
-              <w:t>Time</w:t>
-            </w:r>
-            <w:r>
-              <w:rPr>
-                <w:rFonts w:asciiTheme="minorHAnsi" w:hAnsiTheme="minorHAnsi"/>
-                <w:szCs w:val="24"/>
-              </w:rPr>
-              <w:t xml:space="preserve"> </w:t>
-            </w:r>
-            <w:r>
-              <w:rPr>
-                <w:rFonts w:asciiTheme="minorHAnsi" w:hAnsiTheme="minorHAnsi"/>
-                <w:szCs w:val="24"/>
-              </w:rPr>
-              <w:t>Taken</w:t>
-            </w:r>
+            <w:proofErr w:type="spellStart"/>
+            <w:r>
+              <w:rPr>
+                <w:rFonts w:asciiTheme="minorHAnsi" w:hAnsiTheme="minorHAnsi"/>
+                <w:szCs w:val="24"/>
+              </w:rPr>
+              <w:t>TimeTaken</w:t>
+            </w:r>
+            <w:proofErr w:type="spellEnd"/>
           </w:p>
         </w:tc>
         <w:tc>
@@ -2737,11 +2502,11 @@
       <w:tblPr>
         <w:tblStyle w:val="TableGrid"/>
         <w:tblW w:w="0" w:type="auto"/>
-        <w:tblLook w:val="04A0" w:firstRow="1" w:lastRow="0" w:firstColumn="1" w:lastColumn="0" w:noHBand="0" w:noVBand="1"/>
+        <w:tblLook w:val="04A0"/>
       </w:tblPr>
       <w:tblGrid>
-        <w:gridCol w:w="1384"/>
-        <w:gridCol w:w="7132"/>
+        <w:gridCol w:w="1594"/>
+        <w:gridCol w:w="6922"/>
       </w:tblGrid>
       <w:tr>
         <w:tc>
@@ -2844,27 +2609,15 @@
                 <w:szCs w:val="24"/>
               </w:rPr>
             </w:pPr>
-            <w:r>
-              <w:rPr>
-                <w:rFonts w:asciiTheme="minorHAnsi" w:hAnsiTheme="minorHAnsi"/>
-                <w:szCs w:val="24"/>
-              </w:rPr>
-              <w:t>Time</w:t>
-            </w:r>
-            <w:r>
-              <w:rPr>
-                <w:rFonts w:asciiTheme="minorHAnsi" w:hAnsiTheme="minorHAnsi"/>
-                <w:szCs w:val="24"/>
-              </w:rPr>
-              <w:t xml:space="preserve"> </w:t>
-            </w:r>
-            <w:r>
-              <w:rPr>
-                <w:rFonts w:asciiTheme="minorHAnsi" w:hAnsiTheme="minorHAnsi"/>
-                <w:szCs w:val="24"/>
-              </w:rPr>
-              <w:t>Expected</w:t>
-            </w:r>
+            <w:proofErr w:type="spellStart"/>
+            <w:r>
+              <w:rPr>
+                <w:rFonts w:asciiTheme="minorHAnsi" w:hAnsiTheme="minorHAnsi"/>
+                <w:szCs w:val="24"/>
+              </w:rPr>
+              <w:t>TimeExpected</w:t>
+            </w:r>
+            <w:proofErr w:type="spellEnd"/>
           </w:p>
         </w:tc>
         <w:tc>
@@ -2902,27 +2655,15 @@
                 <w:szCs w:val="24"/>
               </w:rPr>
             </w:pPr>
-            <w:r>
-              <w:rPr>
-                <w:rFonts w:asciiTheme="minorHAnsi" w:hAnsiTheme="minorHAnsi"/>
-                <w:szCs w:val="24"/>
-              </w:rPr>
-              <w:t>Time</w:t>
-            </w:r>
-            <w:r>
-              <w:rPr>
-                <w:rFonts w:asciiTheme="minorHAnsi" w:hAnsiTheme="minorHAnsi"/>
-                <w:szCs w:val="24"/>
-              </w:rPr>
-              <w:t xml:space="preserve"> </w:t>
-            </w:r>
-            <w:r>
-              <w:rPr>
-                <w:rFonts w:asciiTheme="minorHAnsi" w:hAnsiTheme="minorHAnsi"/>
-                <w:szCs w:val="24"/>
-              </w:rPr>
-              <w:t>Taken</w:t>
-            </w:r>
+            <w:proofErr w:type="spellStart"/>
+            <w:r>
+              <w:rPr>
+                <w:rFonts w:asciiTheme="minorHAnsi" w:hAnsiTheme="minorHAnsi"/>
+                <w:szCs w:val="24"/>
+              </w:rPr>
+              <w:t>TimeTaken</w:t>
+            </w:r>
+            <w:proofErr w:type="spellEnd"/>
           </w:p>
         </w:tc>
         <w:tc>
@@ -3055,22 +2796,28 @@
     <w:p>
       <w:pPr>
         <w:pStyle w:val="NoSpacing"/>
+        <w:rPr>
+          <w:szCs w:val="24"/>
+        </w:rPr>
       </w:pPr>
     </w:p>
     <w:p>
       <w:pPr>
         <w:pStyle w:val="NoSpacing"/>
+        <w:rPr>
+          <w:szCs w:val="24"/>
+        </w:rPr>
       </w:pPr>
     </w:p>
     <w:tbl>
       <w:tblPr>
         <w:tblStyle w:val="TableGrid"/>
         <w:tblW w:w="0" w:type="auto"/>
-        <w:tblLook w:val="04A0" w:firstRow="1" w:lastRow="0" w:firstColumn="1" w:lastColumn="0" w:noHBand="0" w:noVBand="1"/>
+        <w:tblLook w:val="04A0"/>
       </w:tblPr>
       <w:tblGrid>
-        <w:gridCol w:w="1384"/>
-        <w:gridCol w:w="7132"/>
+        <w:gridCol w:w="1594"/>
+        <w:gridCol w:w="6922"/>
       </w:tblGrid>
       <w:tr>
         <w:tc>
@@ -3090,6 +2837,7 @@
                 <w:rFonts w:asciiTheme="minorHAnsi" w:hAnsiTheme="minorHAnsi"/>
                 <w:szCs w:val="24"/>
               </w:rPr>
+              <w:lastRenderedPageBreak/>
               <w:t>Date</w:t>
             </w:r>
           </w:p>
@@ -3111,14 +2859,7 @@
                 <w:rFonts w:asciiTheme="minorHAnsi" w:hAnsiTheme="minorHAnsi"/>
                 <w:szCs w:val="24"/>
               </w:rPr>
-              <w:t>23</w:t>
-            </w:r>
-            <w:r>
-              <w:rPr>
-                <w:rFonts w:asciiTheme="minorHAnsi" w:hAnsiTheme="minorHAnsi"/>
-                <w:szCs w:val="24"/>
-              </w:rPr>
-              <w:t>/4/2015</w:t>
+              <w:t>23/4/2015</w:t>
             </w:r>
           </w:p>
         </w:tc>
@@ -3180,92 +2921,61 @@
                 <w:szCs w:val="24"/>
               </w:rPr>
             </w:pPr>
-            <w:r>
-              <w:rPr>
-                <w:rFonts w:asciiTheme="minorHAnsi" w:hAnsiTheme="minorHAnsi"/>
-                <w:szCs w:val="24"/>
-              </w:rPr>
-              <w:t>Time</w:t>
-            </w:r>
-            <w:r>
-              <w:rPr>
-                <w:rFonts w:asciiTheme="minorHAnsi" w:hAnsiTheme="minorHAnsi"/>
-                <w:szCs w:val="24"/>
-              </w:rPr>
-              <w:t xml:space="preserve"> </w:t>
-            </w:r>
-            <w:r>
-              <w:rPr>
-                <w:rFonts w:asciiTheme="minorHAnsi" w:hAnsiTheme="minorHAnsi"/>
-                <w:szCs w:val="24"/>
-              </w:rPr>
-              <w:t>Expected</w:t>
-            </w:r>
-          </w:p>
-        </w:tc>
-        <w:tc>
-          <w:tcPr>
-            <w:tcW w:w="7132" w:type="dxa"/>
-          </w:tcPr>
-          <w:p>
-            <w:pPr>
-              <w:pStyle w:val="NoSpacing"/>
-              <w:rPr>
-                <w:rFonts w:asciiTheme="minorHAnsi" w:hAnsiTheme="minorHAnsi"/>
-                <w:szCs w:val="24"/>
-              </w:rPr>
-            </w:pPr>
-            <w:r>
-              <w:rPr>
-                <w:rFonts w:asciiTheme="minorHAnsi" w:hAnsiTheme="minorHAnsi"/>
-                <w:szCs w:val="24"/>
-              </w:rPr>
-              <w:t>1</w:t>
-            </w:r>
-            <w:r>
-              <w:rPr>
-                <w:rFonts w:asciiTheme="minorHAnsi" w:hAnsiTheme="minorHAnsi"/>
-                <w:szCs w:val="24"/>
-              </w:rPr>
-              <w:t>hr</w:t>
-            </w:r>
-          </w:p>
-        </w:tc>
-      </w:tr>
-      <w:tr>
-        <w:tc>
-          <w:tcPr>
-            <w:tcW w:w="1384" w:type="dxa"/>
-          </w:tcPr>
-          <w:p>
-            <w:pPr>
-              <w:pStyle w:val="NoSpacing"/>
-              <w:rPr>
-                <w:rFonts w:asciiTheme="minorHAnsi" w:hAnsiTheme="minorHAnsi"/>
-                <w:szCs w:val="24"/>
-              </w:rPr>
-            </w:pPr>
-            <w:r>
-              <w:rPr>
-                <w:rFonts w:asciiTheme="minorHAnsi" w:hAnsiTheme="minorHAnsi"/>
-                <w:szCs w:val="24"/>
-              </w:rPr>
-              <w:t>Time</w:t>
-            </w:r>
-            <w:r>
-              <w:rPr>
-                <w:rFonts w:asciiTheme="minorHAnsi" w:hAnsiTheme="minorHAnsi"/>
-                <w:szCs w:val="24"/>
-              </w:rPr>
-              <w:t xml:space="preserve"> </w:t>
-            </w:r>
-            <w:r>
-              <w:rPr>
-                <w:rFonts w:asciiTheme="minorHAnsi" w:hAnsiTheme="minorHAnsi"/>
-                <w:szCs w:val="24"/>
-              </w:rPr>
-              <w:t>Taken</w:t>
-            </w:r>
+            <w:proofErr w:type="spellStart"/>
+            <w:r>
+              <w:rPr>
+                <w:rFonts w:asciiTheme="minorHAnsi" w:hAnsiTheme="minorHAnsi"/>
+                <w:szCs w:val="24"/>
+              </w:rPr>
+              <w:t>TimeExpected</w:t>
+            </w:r>
+            <w:proofErr w:type="spellEnd"/>
+          </w:p>
+        </w:tc>
+        <w:tc>
+          <w:tcPr>
+            <w:tcW w:w="7132" w:type="dxa"/>
+          </w:tcPr>
+          <w:p>
+            <w:pPr>
+              <w:pStyle w:val="NoSpacing"/>
+              <w:rPr>
+                <w:rFonts w:asciiTheme="minorHAnsi" w:hAnsiTheme="minorHAnsi"/>
+                <w:szCs w:val="24"/>
+              </w:rPr>
+            </w:pPr>
+            <w:r>
+              <w:rPr>
+                <w:rFonts w:asciiTheme="minorHAnsi" w:hAnsiTheme="minorHAnsi"/>
+                <w:szCs w:val="24"/>
+              </w:rPr>
+              <w:t>1hr</w:t>
+            </w:r>
+          </w:p>
+        </w:tc>
+      </w:tr>
+      <w:tr>
+        <w:tc>
+          <w:tcPr>
+            <w:tcW w:w="1384" w:type="dxa"/>
+          </w:tcPr>
+          <w:p>
+            <w:pPr>
+              <w:pStyle w:val="NoSpacing"/>
+              <w:rPr>
+                <w:rFonts w:asciiTheme="minorHAnsi" w:hAnsiTheme="minorHAnsi"/>
+                <w:szCs w:val="24"/>
+              </w:rPr>
+            </w:pPr>
+            <w:proofErr w:type="spellStart"/>
+            <w:r>
+              <w:rPr>
+                <w:rFonts w:asciiTheme="minorHAnsi" w:hAnsiTheme="minorHAnsi"/>
+                <w:szCs w:val="24"/>
+              </w:rPr>
+              <w:t>TimeTaken</w:t>
+            </w:r>
+            <w:proofErr w:type="spellEnd"/>
           </w:p>
         </w:tc>
         <w:tc>
@@ -3385,22 +3095,28 @@
     <w:p>
       <w:pPr>
         <w:pStyle w:val="NoSpacing"/>
+        <w:rPr>
+          <w:szCs w:val="24"/>
+        </w:rPr>
       </w:pPr>
     </w:p>
     <w:p>
       <w:pPr>
         <w:pStyle w:val="NoSpacing"/>
+        <w:rPr>
+          <w:szCs w:val="24"/>
+        </w:rPr>
       </w:pPr>
     </w:p>
     <w:tbl>
       <w:tblPr>
         <w:tblStyle w:val="TableGrid"/>
         <w:tblW w:w="0" w:type="auto"/>
-        <w:tblLook w:val="04A0" w:firstRow="1" w:lastRow="0" w:firstColumn="1" w:lastColumn="0" w:noHBand="0" w:noVBand="1"/>
+        <w:tblLook w:val="04A0"/>
       </w:tblPr>
       <w:tblGrid>
-        <w:gridCol w:w="1384"/>
-        <w:gridCol w:w="7132"/>
+        <w:gridCol w:w="1594"/>
+        <w:gridCol w:w="6922"/>
       </w:tblGrid>
       <w:tr>
         <w:tc>
@@ -3441,14 +3157,7 @@
                 <w:rFonts w:asciiTheme="minorHAnsi" w:hAnsiTheme="minorHAnsi"/>
                 <w:szCs w:val="24"/>
               </w:rPr>
-              <w:t>30</w:t>
-            </w:r>
-            <w:r>
-              <w:rPr>
-                <w:rFonts w:asciiTheme="minorHAnsi" w:hAnsiTheme="minorHAnsi"/>
-                <w:szCs w:val="24"/>
-              </w:rPr>
-              <w:t>/4/2015</w:t>
+              <w:t>30/4/2015</w:t>
             </w:r>
           </w:p>
         </w:tc>
@@ -3510,92 +3219,61 @@
                 <w:szCs w:val="24"/>
               </w:rPr>
             </w:pPr>
-            <w:r>
-              <w:rPr>
-                <w:rFonts w:asciiTheme="minorHAnsi" w:hAnsiTheme="minorHAnsi"/>
-                <w:szCs w:val="24"/>
-              </w:rPr>
-              <w:t>Time</w:t>
-            </w:r>
-            <w:r>
-              <w:rPr>
-                <w:rFonts w:asciiTheme="minorHAnsi" w:hAnsiTheme="minorHAnsi"/>
-                <w:szCs w:val="24"/>
-              </w:rPr>
-              <w:t xml:space="preserve"> </w:t>
-            </w:r>
-            <w:r>
-              <w:rPr>
-                <w:rFonts w:asciiTheme="minorHAnsi" w:hAnsiTheme="minorHAnsi"/>
-                <w:szCs w:val="24"/>
-              </w:rPr>
-              <w:t>Expected</w:t>
-            </w:r>
-          </w:p>
-        </w:tc>
-        <w:tc>
-          <w:tcPr>
-            <w:tcW w:w="7132" w:type="dxa"/>
-          </w:tcPr>
-          <w:p>
-            <w:pPr>
-              <w:pStyle w:val="NoSpacing"/>
-              <w:rPr>
-                <w:rFonts w:asciiTheme="minorHAnsi" w:hAnsiTheme="minorHAnsi"/>
-                <w:szCs w:val="24"/>
-              </w:rPr>
-            </w:pPr>
-            <w:r>
-              <w:rPr>
-                <w:rFonts w:asciiTheme="minorHAnsi" w:hAnsiTheme="minorHAnsi"/>
-                <w:szCs w:val="24"/>
-              </w:rPr>
-              <w:t>2</w:t>
-            </w:r>
-            <w:r>
-              <w:rPr>
-                <w:rFonts w:asciiTheme="minorHAnsi" w:hAnsiTheme="minorHAnsi"/>
-                <w:szCs w:val="24"/>
-              </w:rPr>
-              <w:t>hr</w:t>
-            </w:r>
-          </w:p>
-        </w:tc>
-      </w:tr>
-      <w:tr>
-        <w:tc>
-          <w:tcPr>
-            <w:tcW w:w="1384" w:type="dxa"/>
-          </w:tcPr>
-          <w:p>
-            <w:pPr>
-              <w:pStyle w:val="NoSpacing"/>
-              <w:rPr>
-                <w:rFonts w:asciiTheme="minorHAnsi" w:hAnsiTheme="minorHAnsi"/>
-                <w:szCs w:val="24"/>
-              </w:rPr>
-            </w:pPr>
-            <w:r>
-              <w:rPr>
-                <w:rFonts w:asciiTheme="minorHAnsi" w:hAnsiTheme="minorHAnsi"/>
-                <w:szCs w:val="24"/>
-              </w:rPr>
-              <w:t>Time</w:t>
-            </w:r>
-            <w:r>
-              <w:rPr>
-                <w:rFonts w:asciiTheme="minorHAnsi" w:hAnsiTheme="minorHAnsi"/>
-                <w:szCs w:val="24"/>
-              </w:rPr>
-              <w:t xml:space="preserve"> </w:t>
-            </w:r>
-            <w:r>
-              <w:rPr>
-                <w:rFonts w:asciiTheme="minorHAnsi" w:hAnsiTheme="minorHAnsi"/>
-                <w:szCs w:val="24"/>
-              </w:rPr>
-              <w:t>Taken</w:t>
-            </w:r>
+            <w:proofErr w:type="spellStart"/>
+            <w:r>
+              <w:rPr>
+                <w:rFonts w:asciiTheme="minorHAnsi" w:hAnsiTheme="minorHAnsi"/>
+                <w:szCs w:val="24"/>
+              </w:rPr>
+              <w:t>TimeExpected</w:t>
+            </w:r>
+            <w:proofErr w:type="spellEnd"/>
+          </w:p>
+        </w:tc>
+        <w:tc>
+          <w:tcPr>
+            <w:tcW w:w="7132" w:type="dxa"/>
+          </w:tcPr>
+          <w:p>
+            <w:pPr>
+              <w:pStyle w:val="NoSpacing"/>
+              <w:rPr>
+                <w:rFonts w:asciiTheme="minorHAnsi" w:hAnsiTheme="minorHAnsi"/>
+                <w:szCs w:val="24"/>
+              </w:rPr>
+            </w:pPr>
+            <w:r>
+              <w:rPr>
+                <w:rFonts w:asciiTheme="minorHAnsi" w:hAnsiTheme="minorHAnsi"/>
+                <w:szCs w:val="24"/>
+              </w:rPr>
+              <w:t>2hr</w:t>
+            </w:r>
+          </w:p>
+        </w:tc>
+      </w:tr>
+      <w:tr>
+        <w:tc>
+          <w:tcPr>
+            <w:tcW w:w="1384" w:type="dxa"/>
+          </w:tcPr>
+          <w:p>
+            <w:pPr>
+              <w:pStyle w:val="NoSpacing"/>
+              <w:rPr>
+                <w:rFonts w:asciiTheme="minorHAnsi" w:hAnsiTheme="minorHAnsi"/>
+                <w:szCs w:val="24"/>
+              </w:rPr>
+            </w:pPr>
+            <w:proofErr w:type="spellStart"/>
+            <w:r>
+              <w:rPr>
+                <w:rFonts w:asciiTheme="minorHAnsi" w:hAnsiTheme="minorHAnsi"/>
+                <w:szCs w:val="24"/>
+              </w:rPr>
+              <w:t>TimeTaken</w:t>
+            </w:r>
+            <w:proofErr w:type="spellEnd"/>
           </w:p>
         </w:tc>
         <w:tc>
@@ -3715,22 +3393,28 @@
     <w:p>
       <w:pPr>
         <w:pStyle w:val="NoSpacing"/>
+        <w:rPr>
+          <w:szCs w:val="24"/>
+        </w:rPr>
       </w:pPr>
     </w:p>
     <w:p>
       <w:pPr>
         <w:pStyle w:val="NoSpacing"/>
+        <w:rPr>
+          <w:szCs w:val="24"/>
+        </w:rPr>
       </w:pPr>
     </w:p>
     <w:tbl>
       <w:tblPr>
         <w:tblStyle w:val="TableGrid"/>
         <w:tblW w:w="0" w:type="auto"/>
-        <w:tblLook w:val="04A0" w:firstRow="1" w:lastRow="0" w:firstColumn="1" w:lastColumn="0" w:noHBand="0" w:noVBand="1"/>
+        <w:tblLook w:val="04A0"/>
       </w:tblPr>
       <w:tblGrid>
-        <w:gridCol w:w="1384"/>
-        <w:gridCol w:w="7132"/>
+        <w:gridCol w:w="1594"/>
+        <w:gridCol w:w="6922"/>
       </w:tblGrid>
       <w:tr>
         <w:tc>
@@ -3771,14 +3455,7 @@
                 <w:rFonts w:asciiTheme="minorHAnsi" w:hAnsiTheme="minorHAnsi"/>
                 <w:szCs w:val="24"/>
               </w:rPr>
-              <w:t>7/5</w:t>
-            </w:r>
-            <w:r>
-              <w:rPr>
-                <w:rFonts w:asciiTheme="minorHAnsi" w:hAnsiTheme="minorHAnsi"/>
-                <w:szCs w:val="24"/>
-              </w:rPr>
-              <w:t>/2015</w:t>
+              <w:t>7/5/2015</w:t>
             </w:r>
           </w:p>
         </w:tc>
@@ -3833,92 +3510,61 @@
                 <w:szCs w:val="24"/>
               </w:rPr>
             </w:pPr>
-            <w:r>
-              <w:rPr>
-                <w:rFonts w:asciiTheme="minorHAnsi" w:hAnsiTheme="minorHAnsi"/>
-                <w:szCs w:val="24"/>
-              </w:rPr>
-              <w:t>Time</w:t>
-            </w:r>
-            <w:r>
-              <w:rPr>
-                <w:rFonts w:asciiTheme="minorHAnsi" w:hAnsiTheme="minorHAnsi"/>
-                <w:szCs w:val="24"/>
-              </w:rPr>
-              <w:t xml:space="preserve"> </w:t>
-            </w:r>
-            <w:r>
-              <w:rPr>
-                <w:rFonts w:asciiTheme="minorHAnsi" w:hAnsiTheme="minorHAnsi"/>
-                <w:szCs w:val="24"/>
-              </w:rPr>
-              <w:t>Expected</w:t>
-            </w:r>
-          </w:p>
-        </w:tc>
-        <w:tc>
-          <w:tcPr>
-            <w:tcW w:w="7132" w:type="dxa"/>
-          </w:tcPr>
-          <w:p>
-            <w:pPr>
-              <w:pStyle w:val="NoSpacing"/>
-              <w:rPr>
-                <w:rFonts w:asciiTheme="minorHAnsi" w:hAnsiTheme="minorHAnsi"/>
-                <w:szCs w:val="24"/>
-              </w:rPr>
-            </w:pPr>
-            <w:r>
-              <w:rPr>
-                <w:rFonts w:asciiTheme="minorHAnsi" w:hAnsiTheme="minorHAnsi"/>
-                <w:szCs w:val="24"/>
-              </w:rPr>
-              <w:t>2</w:t>
-            </w:r>
-            <w:r>
-              <w:rPr>
-                <w:rFonts w:asciiTheme="minorHAnsi" w:hAnsiTheme="minorHAnsi"/>
-                <w:szCs w:val="24"/>
-              </w:rPr>
-              <w:t>hr</w:t>
-            </w:r>
-          </w:p>
-        </w:tc>
-      </w:tr>
-      <w:tr>
-        <w:tc>
-          <w:tcPr>
-            <w:tcW w:w="1384" w:type="dxa"/>
-          </w:tcPr>
-          <w:p>
-            <w:pPr>
-              <w:pStyle w:val="NoSpacing"/>
-              <w:rPr>
-                <w:rFonts w:asciiTheme="minorHAnsi" w:hAnsiTheme="minorHAnsi"/>
-                <w:szCs w:val="24"/>
-              </w:rPr>
-            </w:pPr>
-            <w:r>
-              <w:rPr>
-                <w:rFonts w:asciiTheme="minorHAnsi" w:hAnsiTheme="minorHAnsi"/>
-                <w:szCs w:val="24"/>
-              </w:rPr>
-              <w:t>Time</w:t>
-            </w:r>
-            <w:r>
-              <w:rPr>
-                <w:rFonts w:asciiTheme="minorHAnsi" w:hAnsiTheme="minorHAnsi"/>
-                <w:szCs w:val="24"/>
-              </w:rPr>
-              <w:t xml:space="preserve"> </w:t>
-            </w:r>
-            <w:r>
-              <w:rPr>
-                <w:rFonts w:asciiTheme="minorHAnsi" w:hAnsiTheme="minorHAnsi"/>
-                <w:szCs w:val="24"/>
-              </w:rPr>
-              <w:t>Taken</w:t>
-            </w:r>
+            <w:proofErr w:type="spellStart"/>
+            <w:r>
+              <w:rPr>
+                <w:rFonts w:asciiTheme="minorHAnsi" w:hAnsiTheme="minorHAnsi"/>
+                <w:szCs w:val="24"/>
+              </w:rPr>
+              <w:t>TimeExpected</w:t>
+            </w:r>
+            <w:proofErr w:type="spellEnd"/>
+          </w:p>
+        </w:tc>
+        <w:tc>
+          <w:tcPr>
+            <w:tcW w:w="7132" w:type="dxa"/>
+          </w:tcPr>
+          <w:p>
+            <w:pPr>
+              <w:pStyle w:val="NoSpacing"/>
+              <w:rPr>
+                <w:rFonts w:asciiTheme="minorHAnsi" w:hAnsiTheme="minorHAnsi"/>
+                <w:szCs w:val="24"/>
+              </w:rPr>
+            </w:pPr>
+            <w:r>
+              <w:rPr>
+                <w:rFonts w:asciiTheme="minorHAnsi" w:hAnsiTheme="minorHAnsi"/>
+                <w:szCs w:val="24"/>
+              </w:rPr>
+              <w:t>2hr</w:t>
+            </w:r>
+          </w:p>
+        </w:tc>
+      </w:tr>
+      <w:tr>
+        <w:tc>
+          <w:tcPr>
+            <w:tcW w:w="1384" w:type="dxa"/>
+          </w:tcPr>
+          <w:p>
+            <w:pPr>
+              <w:pStyle w:val="NoSpacing"/>
+              <w:rPr>
+                <w:rFonts w:asciiTheme="minorHAnsi" w:hAnsiTheme="minorHAnsi"/>
+                <w:szCs w:val="24"/>
+              </w:rPr>
+            </w:pPr>
+            <w:proofErr w:type="spellStart"/>
+            <w:r>
+              <w:rPr>
+                <w:rFonts w:asciiTheme="minorHAnsi" w:hAnsiTheme="minorHAnsi"/>
+                <w:szCs w:val="24"/>
+              </w:rPr>
+              <w:t>TimeTaken</w:t>
+            </w:r>
+            <w:proofErr w:type="spellEnd"/>
           </w:p>
         </w:tc>
         <w:tc>
@@ -4038,22 +3684,28 @@
     <w:p>
       <w:pPr>
         <w:pStyle w:val="NoSpacing"/>
+        <w:rPr>
+          <w:szCs w:val="24"/>
+        </w:rPr>
       </w:pPr>
     </w:p>
     <w:p>
       <w:pPr>
         <w:pStyle w:val="NoSpacing"/>
+        <w:rPr>
+          <w:szCs w:val="24"/>
+        </w:rPr>
       </w:pPr>
     </w:p>
     <w:tbl>
       <w:tblPr>
         <w:tblStyle w:val="TableGrid"/>
         <w:tblW w:w="0" w:type="auto"/>
-        <w:tblLook w:val="04A0" w:firstRow="1" w:lastRow="0" w:firstColumn="1" w:lastColumn="0" w:noHBand="0" w:noVBand="1"/>
+        <w:tblLook w:val="04A0"/>
       </w:tblPr>
       <w:tblGrid>
-        <w:gridCol w:w="1384"/>
-        <w:gridCol w:w="7132"/>
+        <w:gridCol w:w="1594"/>
+        <w:gridCol w:w="6922"/>
       </w:tblGrid>
       <w:tr>
         <w:tc>
@@ -4094,14 +3746,7 @@
                 <w:rFonts w:asciiTheme="minorHAnsi" w:hAnsiTheme="minorHAnsi"/>
                 <w:szCs w:val="24"/>
               </w:rPr>
-              <w:t>10/5</w:t>
-            </w:r>
-            <w:r>
-              <w:rPr>
-                <w:rFonts w:asciiTheme="minorHAnsi" w:hAnsiTheme="minorHAnsi"/>
-                <w:szCs w:val="24"/>
-              </w:rPr>
-              <w:t>/2015</w:t>
+              <w:t>10/5/2015</w:t>
             </w:r>
           </w:p>
         </w:tc>
@@ -4163,27 +3808,15 @@
                 <w:szCs w:val="24"/>
               </w:rPr>
             </w:pPr>
-            <w:r>
-              <w:rPr>
-                <w:rFonts w:asciiTheme="minorHAnsi" w:hAnsiTheme="minorHAnsi"/>
-                <w:szCs w:val="24"/>
-              </w:rPr>
-              <w:t>Time</w:t>
-            </w:r>
-            <w:r>
-              <w:rPr>
-                <w:rFonts w:asciiTheme="minorHAnsi" w:hAnsiTheme="minorHAnsi"/>
-                <w:szCs w:val="24"/>
-              </w:rPr>
-              <w:t xml:space="preserve"> </w:t>
-            </w:r>
-            <w:r>
-              <w:rPr>
-                <w:rFonts w:asciiTheme="minorHAnsi" w:hAnsiTheme="minorHAnsi"/>
-                <w:szCs w:val="24"/>
-              </w:rPr>
-              <w:t>Expected</w:t>
-            </w:r>
+            <w:proofErr w:type="spellStart"/>
+            <w:r>
+              <w:rPr>
+                <w:rFonts w:asciiTheme="minorHAnsi" w:hAnsiTheme="minorHAnsi"/>
+                <w:szCs w:val="24"/>
+              </w:rPr>
+              <w:t>TimeExpected</w:t>
+            </w:r>
+            <w:proofErr w:type="spellEnd"/>
           </w:p>
         </w:tc>
         <w:tc>
@@ -4221,27 +3854,15 @@
                 <w:szCs w:val="24"/>
               </w:rPr>
             </w:pPr>
-            <w:r>
-              <w:rPr>
-                <w:rFonts w:asciiTheme="minorHAnsi" w:hAnsiTheme="minorHAnsi"/>
-                <w:szCs w:val="24"/>
-              </w:rPr>
-              <w:t>Time</w:t>
-            </w:r>
-            <w:r>
-              <w:rPr>
-                <w:rFonts w:asciiTheme="minorHAnsi" w:hAnsiTheme="minorHAnsi"/>
-                <w:szCs w:val="24"/>
-              </w:rPr>
-              <w:t xml:space="preserve"> </w:t>
-            </w:r>
-            <w:r>
-              <w:rPr>
-                <w:rFonts w:asciiTheme="minorHAnsi" w:hAnsiTheme="minorHAnsi"/>
-                <w:szCs w:val="24"/>
-              </w:rPr>
-              <w:t>Taken</w:t>
-            </w:r>
+            <w:proofErr w:type="spellStart"/>
+            <w:r>
+              <w:rPr>
+                <w:rFonts w:asciiTheme="minorHAnsi" w:hAnsiTheme="minorHAnsi"/>
+                <w:szCs w:val="24"/>
+              </w:rPr>
+              <w:t>TimeTaken</w:t>
+            </w:r>
+            <w:proofErr w:type="spellEnd"/>
           </w:p>
         </w:tc>
         <w:tc>
@@ -4363,13 +3984,6 @@
               <w:t>ncurses.h</w:t>
             </w:r>
             <w:proofErr w:type="spellEnd"/>
-            <w:r>
-              <w:rPr>
-                <w:rFonts w:asciiTheme="minorHAnsi" w:hAnsiTheme="minorHAnsi"/>
-                <w:szCs w:val="24"/>
-              </w:rPr>
-              <w:t xml:space="preserve"> </w:t>
-            </w:r>
           </w:p>
         </w:tc>
       </w:tr>
@@ -4377,22 +3991,28 @@
     <w:p>
       <w:pPr>
         <w:pStyle w:val="NoSpacing"/>
+        <w:rPr>
+          <w:szCs w:val="24"/>
+        </w:rPr>
       </w:pPr>
     </w:p>
     <w:p>
       <w:pPr>
         <w:pStyle w:val="NoSpacing"/>
+        <w:rPr>
+          <w:szCs w:val="24"/>
+        </w:rPr>
       </w:pPr>
     </w:p>
     <w:tbl>
       <w:tblPr>
         <w:tblStyle w:val="TableGrid"/>
         <w:tblW w:w="0" w:type="auto"/>
-        <w:tblLook w:val="04A0" w:firstRow="1" w:lastRow="0" w:firstColumn="1" w:lastColumn="0" w:noHBand="0" w:noVBand="1"/>
+        <w:tblLook w:val="04A0"/>
       </w:tblPr>
       <w:tblGrid>
-        <w:gridCol w:w="1384"/>
-        <w:gridCol w:w="7132"/>
+        <w:gridCol w:w="1594"/>
+        <w:gridCol w:w="6922"/>
       </w:tblGrid>
       <w:tr>
         <w:tc>
@@ -4433,14 +4053,7 @@
                 <w:rFonts w:asciiTheme="minorHAnsi" w:hAnsiTheme="minorHAnsi"/>
                 <w:szCs w:val="24"/>
               </w:rPr>
-              <w:t>13/5</w:t>
-            </w:r>
-            <w:r>
-              <w:rPr>
-                <w:rFonts w:asciiTheme="minorHAnsi" w:hAnsiTheme="minorHAnsi"/>
-                <w:szCs w:val="24"/>
-              </w:rPr>
-              <w:t>/2015</w:t>
+              <w:t>13/5/2015</w:t>
             </w:r>
           </w:p>
         </w:tc>
@@ -4502,27 +4115,15 @@
                 <w:szCs w:val="24"/>
               </w:rPr>
             </w:pPr>
-            <w:r>
-              <w:rPr>
-                <w:rFonts w:asciiTheme="minorHAnsi" w:hAnsiTheme="minorHAnsi"/>
-                <w:szCs w:val="24"/>
-              </w:rPr>
-              <w:t>Time</w:t>
-            </w:r>
-            <w:r>
-              <w:rPr>
-                <w:rFonts w:asciiTheme="minorHAnsi" w:hAnsiTheme="minorHAnsi"/>
-                <w:szCs w:val="24"/>
-              </w:rPr>
-              <w:t xml:space="preserve"> </w:t>
-            </w:r>
-            <w:r>
-              <w:rPr>
-                <w:rFonts w:asciiTheme="minorHAnsi" w:hAnsiTheme="minorHAnsi"/>
-                <w:szCs w:val="24"/>
-              </w:rPr>
-              <w:t>Expected</w:t>
-            </w:r>
+            <w:proofErr w:type="spellStart"/>
+            <w:r>
+              <w:rPr>
+                <w:rFonts w:asciiTheme="minorHAnsi" w:hAnsiTheme="minorHAnsi"/>
+                <w:szCs w:val="24"/>
+              </w:rPr>
+              <w:t>TimeExpected</w:t>
+            </w:r>
+            <w:proofErr w:type="spellEnd"/>
           </w:p>
         </w:tc>
         <w:tc>
@@ -4560,27 +4161,15 @@
                 <w:szCs w:val="24"/>
               </w:rPr>
             </w:pPr>
-            <w:r>
-              <w:rPr>
-                <w:rFonts w:asciiTheme="minorHAnsi" w:hAnsiTheme="minorHAnsi"/>
-                <w:szCs w:val="24"/>
-              </w:rPr>
-              <w:t>Time</w:t>
-            </w:r>
-            <w:r>
-              <w:rPr>
-                <w:rFonts w:asciiTheme="minorHAnsi" w:hAnsiTheme="minorHAnsi"/>
-                <w:szCs w:val="24"/>
-              </w:rPr>
-              <w:t xml:space="preserve"> </w:t>
-            </w:r>
-            <w:r>
-              <w:rPr>
-                <w:rFonts w:asciiTheme="minorHAnsi" w:hAnsiTheme="minorHAnsi"/>
-                <w:szCs w:val="24"/>
-              </w:rPr>
-              <w:t>Taken</w:t>
-            </w:r>
+            <w:proofErr w:type="spellStart"/>
+            <w:r>
+              <w:rPr>
+                <w:rFonts w:asciiTheme="minorHAnsi" w:hAnsiTheme="minorHAnsi"/>
+                <w:szCs w:val="24"/>
+              </w:rPr>
+              <w:t>TimeTaken</w:t>
+            </w:r>
+            <w:proofErr w:type="spellEnd"/>
           </w:p>
         </w:tc>
         <w:tc>
@@ -4652,7 +4241,7 @@
                 <w:rFonts w:asciiTheme="minorHAnsi" w:hAnsiTheme="minorHAnsi"/>
                 <w:szCs w:val="24"/>
               </w:rPr>
-              <w:t>ncurses</w:t>
+              <w:t>ncurseslibrary</w:t>
             </w:r>
             <w:proofErr w:type="spellEnd"/>
             <w:r>
@@ -4660,23 +4249,7 @@
                 <w:rFonts w:asciiTheme="minorHAnsi" w:hAnsiTheme="minorHAnsi"/>
                 <w:szCs w:val="24"/>
               </w:rPr>
-              <w:t xml:space="preserve"> </w:t>
-            </w:r>
-            <w:proofErr w:type="gramStart"/>
-            <w:r>
-              <w:rPr>
-                <w:rFonts w:asciiTheme="minorHAnsi" w:hAnsiTheme="minorHAnsi"/>
-                <w:szCs w:val="24"/>
-              </w:rPr>
-              <w:t>library which</w:t>
-            </w:r>
-            <w:proofErr w:type="gramEnd"/>
-            <w:r>
-              <w:rPr>
-                <w:rFonts w:asciiTheme="minorHAnsi" w:hAnsiTheme="minorHAnsi"/>
-                <w:szCs w:val="24"/>
-              </w:rPr>
-              <w:t xml:space="preserve"> we need for this functionality. </w:t>
+              <w:t xml:space="preserve"> which we need for this functionality. </w:t>
             </w:r>
           </w:p>
         </w:tc>
@@ -4732,22 +4305,28 @@
     <w:p>
       <w:pPr>
         <w:pStyle w:val="NoSpacing"/>
+        <w:rPr>
+          <w:szCs w:val="24"/>
+        </w:rPr>
       </w:pPr>
     </w:p>
     <w:p>
       <w:pPr>
         <w:pStyle w:val="NoSpacing"/>
+        <w:rPr>
+          <w:szCs w:val="24"/>
+        </w:rPr>
       </w:pPr>
     </w:p>
     <w:tbl>
       <w:tblPr>
         <w:tblStyle w:val="TableGrid"/>
         <w:tblW w:w="0" w:type="auto"/>
-        <w:tblLook w:val="04A0" w:firstRow="1" w:lastRow="0" w:firstColumn="1" w:lastColumn="0" w:noHBand="0" w:noVBand="1"/>
+        <w:tblLook w:val="04A0"/>
       </w:tblPr>
       <w:tblGrid>
-        <w:gridCol w:w="1384"/>
-        <w:gridCol w:w="7132"/>
+        <w:gridCol w:w="1594"/>
+        <w:gridCol w:w="6922"/>
       </w:tblGrid>
       <w:tr>
         <w:tc>
@@ -4788,36 +4367,30 @@
                 <w:rFonts w:asciiTheme="minorHAnsi" w:hAnsiTheme="minorHAnsi"/>
                 <w:szCs w:val="24"/>
               </w:rPr>
-              <w:t>14/5</w:t>
-            </w:r>
-            <w:r>
-              <w:rPr>
-                <w:rFonts w:asciiTheme="minorHAnsi" w:hAnsiTheme="minorHAnsi"/>
-                <w:szCs w:val="24"/>
-              </w:rPr>
-              <w:t>/2015</w:t>
-            </w:r>
-          </w:p>
-        </w:tc>
-      </w:tr>
-      <w:tr>
-        <w:tc>
-          <w:tcPr>
-            <w:tcW w:w="1384" w:type="dxa"/>
-          </w:tcPr>
-          <w:p>
-            <w:pPr>
-              <w:pStyle w:val="NoSpacing"/>
-              <w:rPr>
-                <w:rFonts w:asciiTheme="minorHAnsi" w:hAnsiTheme="minorHAnsi"/>
-                <w:szCs w:val="24"/>
-              </w:rPr>
-            </w:pPr>
-            <w:r>
-              <w:rPr>
-                <w:rFonts w:asciiTheme="minorHAnsi" w:hAnsiTheme="minorHAnsi"/>
-                <w:szCs w:val="24"/>
-              </w:rPr>
+              <w:t>14/5/2015</w:t>
+            </w:r>
+          </w:p>
+        </w:tc>
+      </w:tr>
+      <w:tr>
+        <w:tc>
+          <w:tcPr>
+            <w:tcW w:w="1384" w:type="dxa"/>
+          </w:tcPr>
+          <w:p>
+            <w:pPr>
+              <w:pStyle w:val="NoSpacing"/>
+              <w:rPr>
+                <w:rFonts w:asciiTheme="minorHAnsi" w:hAnsiTheme="minorHAnsi"/>
+                <w:szCs w:val="24"/>
+              </w:rPr>
+            </w:pPr>
+            <w:r>
+              <w:rPr>
+                <w:rFonts w:asciiTheme="minorHAnsi" w:hAnsiTheme="minorHAnsi"/>
+                <w:szCs w:val="24"/>
+              </w:rPr>
+              <w:lastRenderedPageBreak/>
               <w:t>Action</w:t>
             </w:r>
           </w:p>
@@ -4857,27 +4430,15 @@
                 <w:szCs w:val="24"/>
               </w:rPr>
             </w:pPr>
-            <w:r>
-              <w:rPr>
-                <w:rFonts w:asciiTheme="minorHAnsi" w:hAnsiTheme="minorHAnsi"/>
-                <w:szCs w:val="24"/>
-              </w:rPr>
-              <w:t>Time</w:t>
-            </w:r>
-            <w:r>
-              <w:rPr>
-                <w:rFonts w:asciiTheme="minorHAnsi" w:hAnsiTheme="minorHAnsi"/>
-                <w:szCs w:val="24"/>
-              </w:rPr>
-              <w:t xml:space="preserve"> </w:t>
-            </w:r>
-            <w:r>
-              <w:rPr>
-                <w:rFonts w:asciiTheme="minorHAnsi" w:hAnsiTheme="minorHAnsi"/>
-                <w:szCs w:val="24"/>
-              </w:rPr>
-              <w:t>Expected</w:t>
-            </w:r>
+            <w:proofErr w:type="spellStart"/>
+            <w:r>
+              <w:rPr>
+                <w:rFonts w:asciiTheme="minorHAnsi" w:hAnsiTheme="minorHAnsi"/>
+                <w:szCs w:val="24"/>
+              </w:rPr>
+              <w:t>TimeExpected</w:t>
+            </w:r>
+            <w:proofErr w:type="spellEnd"/>
           </w:p>
         </w:tc>
         <w:tc>
@@ -4915,27 +4476,15 @@
                 <w:szCs w:val="24"/>
               </w:rPr>
             </w:pPr>
-            <w:r>
-              <w:rPr>
-                <w:rFonts w:asciiTheme="minorHAnsi" w:hAnsiTheme="minorHAnsi"/>
-                <w:szCs w:val="24"/>
-              </w:rPr>
-              <w:t>Time</w:t>
-            </w:r>
-            <w:r>
-              <w:rPr>
-                <w:rFonts w:asciiTheme="minorHAnsi" w:hAnsiTheme="minorHAnsi"/>
-                <w:szCs w:val="24"/>
-              </w:rPr>
-              <w:t xml:space="preserve"> </w:t>
-            </w:r>
-            <w:r>
-              <w:rPr>
-                <w:rFonts w:asciiTheme="minorHAnsi" w:hAnsiTheme="minorHAnsi"/>
-                <w:szCs w:val="24"/>
-              </w:rPr>
-              <w:t>Taken</w:t>
-            </w:r>
+            <w:proofErr w:type="spellStart"/>
+            <w:r>
+              <w:rPr>
+                <w:rFonts w:asciiTheme="minorHAnsi" w:hAnsiTheme="minorHAnsi"/>
+                <w:szCs w:val="24"/>
+              </w:rPr>
+              <w:t>TimeTaken</w:t>
+            </w:r>
+            <w:proofErr w:type="spellEnd"/>
           </w:p>
         </w:tc>
         <w:tc>
@@ -5071,22 +4620,28 @@
     <w:p>
       <w:pPr>
         <w:pStyle w:val="NoSpacing"/>
+        <w:rPr>
+          <w:szCs w:val="24"/>
+        </w:rPr>
       </w:pPr>
     </w:p>
     <w:p>
       <w:pPr>
         <w:pStyle w:val="NoSpacing"/>
+        <w:rPr>
+          <w:szCs w:val="24"/>
+        </w:rPr>
       </w:pPr>
     </w:p>
     <w:tbl>
       <w:tblPr>
         <w:tblStyle w:val="TableGrid"/>
         <w:tblW w:w="0" w:type="auto"/>
-        <w:tblLook w:val="04A0" w:firstRow="1" w:lastRow="0" w:firstColumn="1" w:lastColumn="0" w:noHBand="0" w:noVBand="1"/>
+        <w:tblLook w:val="04A0"/>
       </w:tblPr>
       <w:tblGrid>
-        <w:gridCol w:w="1384"/>
-        <w:gridCol w:w="7132"/>
+        <w:gridCol w:w="1594"/>
+        <w:gridCol w:w="6922"/>
       </w:tblGrid>
       <w:tr>
         <w:tc>
@@ -5127,14 +4682,7 @@
                 <w:rFonts w:asciiTheme="minorHAnsi" w:hAnsiTheme="minorHAnsi"/>
                 <w:szCs w:val="24"/>
               </w:rPr>
-              <w:t>15/5</w:t>
-            </w:r>
-            <w:r>
-              <w:rPr>
-                <w:rFonts w:asciiTheme="minorHAnsi" w:hAnsiTheme="minorHAnsi"/>
-                <w:szCs w:val="24"/>
-              </w:rPr>
-              <w:t>/2015</w:t>
+              <w:t>15/5/2015</w:t>
             </w:r>
           </w:p>
         </w:tc>
@@ -5196,27 +4744,15 @@
                 <w:szCs w:val="24"/>
               </w:rPr>
             </w:pPr>
-            <w:r>
-              <w:rPr>
-                <w:rFonts w:asciiTheme="minorHAnsi" w:hAnsiTheme="minorHAnsi"/>
-                <w:szCs w:val="24"/>
-              </w:rPr>
-              <w:t>Time</w:t>
-            </w:r>
-            <w:r>
-              <w:rPr>
-                <w:rFonts w:asciiTheme="minorHAnsi" w:hAnsiTheme="minorHAnsi"/>
-                <w:szCs w:val="24"/>
-              </w:rPr>
-              <w:t xml:space="preserve"> </w:t>
-            </w:r>
-            <w:r>
-              <w:rPr>
-                <w:rFonts w:asciiTheme="minorHAnsi" w:hAnsiTheme="minorHAnsi"/>
-                <w:szCs w:val="24"/>
-              </w:rPr>
-              <w:t>Expected</w:t>
-            </w:r>
+            <w:proofErr w:type="spellStart"/>
+            <w:r>
+              <w:rPr>
+                <w:rFonts w:asciiTheme="minorHAnsi" w:hAnsiTheme="minorHAnsi"/>
+                <w:szCs w:val="24"/>
+              </w:rPr>
+              <w:t>TimeExpected</w:t>
+            </w:r>
+            <w:proofErr w:type="spellEnd"/>
           </w:p>
         </w:tc>
         <w:tc>
@@ -5254,27 +4790,15 @@
                 <w:szCs w:val="24"/>
               </w:rPr>
             </w:pPr>
-            <w:r>
-              <w:rPr>
-                <w:rFonts w:asciiTheme="minorHAnsi" w:hAnsiTheme="minorHAnsi"/>
-                <w:szCs w:val="24"/>
-              </w:rPr>
-              <w:t>Time</w:t>
-            </w:r>
-            <w:r>
-              <w:rPr>
-                <w:rFonts w:asciiTheme="minorHAnsi" w:hAnsiTheme="minorHAnsi"/>
-                <w:szCs w:val="24"/>
-              </w:rPr>
-              <w:t xml:space="preserve"> </w:t>
-            </w:r>
-            <w:r>
-              <w:rPr>
-                <w:rFonts w:asciiTheme="minorHAnsi" w:hAnsiTheme="minorHAnsi"/>
-                <w:szCs w:val="24"/>
-              </w:rPr>
-              <w:t>Taken</w:t>
-            </w:r>
+            <w:proofErr w:type="spellStart"/>
+            <w:r>
+              <w:rPr>
+                <w:rFonts w:asciiTheme="minorHAnsi" w:hAnsiTheme="minorHAnsi"/>
+                <w:szCs w:val="24"/>
+              </w:rPr>
+              <w:t>TimeTaken</w:t>
+            </w:r>
+            <w:proofErr w:type="spellEnd"/>
           </w:p>
         </w:tc>
         <w:tc>
@@ -5394,22 +4918,28 @@
     <w:p>
       <w:pPr>
         <w:pStyle w:val="NoSpacing"/>
+        <w:rPr>
+          <w:szCs w:val="24"/>
+        </w:rPr>
       </w:pPr>
     </w:p>
     <w:p>
       <w:pPr>
         <w:pStyle w:val="NoSpacing"/>
+        <w:rPr>
+          <w:szCs w:val="24"/>
+        </w:rPr>
       </w:pPr>
     </w:p>
     <w:tbl>
       <w:tblPr>
         <w:tblStyle w:val="TableGrid"/>
         <w:tblW w:w="0" w:type="auto"/>
-        <w:tblLook w:val="04A0" w:firstRow="1" w:lastRow="0" w:firstColumn="1" w:lastColumn="0" w:noHBand="0" w:noVBand="1"/>
+        <w:tblLook w:val="04A0"/>
       </w:tblPr>
       <w:tblGrid>
-        <w:gridCol w:w="1384"/>
-        <w:gridCol w:w="7132"/>
+        <w:gridCol w:w="1594"/>
+        <w:gridCol w:w="6922"/>
       </w:tblGrid>
       <w:tr>
         <w:tc>
@@ -5450,14 +4980,7 @@
                 <w:rFonts w:asciiTheme="minorHAnsi" w:hAnsiTheme="minorHAnsi"/>
                 <w:szCs w:val="24"/>
               </w:rPr>
-              <w:t>22/5</w:t>
-            </w:r>
-            <w:r>
-              <w:rPr>
-                <w:rFonts w:asciiTheme="minorHAnsi" w:hAnsiTheme="minorHAnsi"/>
-                <w:szCs w:val="24"/>
-              </w:rPr>
-              <w:t>/2015</w:t>
+              <w:t>22/5/2015</w:t>
             </w:r>
           </w:p>
         </w:tc>
@@ -5519,27 +5042,15 @@
                 <w:szCs w:val="24"/>
               </w:rPr>
             </w:pPr>
-            <w:r>
-              <w:rPr>
-                <w:rFonts w:asciiTheme="minorHAnsi" w:hAnsiTheme="minorHAnsi"/>
-                <w:szCs w:val="24"/>
-              </w:rPr>
-              <w:t>Time</w:t>
-            </w:r>
-            <w:r>
-              <w:rPr>
-                <w:rFonts w:asciiTheme="minorHAnsi" w:hAnsiTheme="minorHAnsi"/>
-                <w:szCs w:val="24"/>
-              </w:rPr>
-              <w:t xml:space="preserve"> </w:t>
-            </w:r>
-            <w:r>
-              <w:rPr>
-                <w:rFonts w:asciiTheme="minorHAnsi" w:hAnsiTheme="minorHAnsi"/>
-                <w:szCs w:val="24"/>
-              </w:rPr>
-              <w:t>Expected</w:t>
-            </w:r>
+            <w:proofErr w:type="spellStart"/>
+            <w:r>
+              <w:rPr>
+                <w:rFonts w:asciiTheme="minorHAnsi" w:hAnsiTheme="minorHAnsi"/>
+                <w:szCs w:val="24"/>
+              </w:rPr>
+              <w:t>TimeExpected</w:t>
+            </w:r>
+            <w:proofErr w:type="spellEnd"/>
           </w:p>
         </w:tc>
         <w:tc>
@@ -5577,27 +5088,15 @@
                 <w:szCs w:val="24"/>
               </w:rPr>
             </w:pPr>
-            <w:r>
-              <w:rPr>
-                <w:rFonts w:asciiTheme="minorHAnsi" w:hAnsiTheme="minorHAnsi"/>
-                <w:szCs w:val="24"/>
-              </w:rPr>
-              <w:t>Time</w:t>
-            </w:r>
-            <w:r>
-              <w:rPr>
-                <w:rFonts w:asciiTheme="minorHAnsi" w:hAnsiTheme="minorHAnsi"/>
-                <w:szCs w:val="24"/>
-              </w:rPr>
-              <w:t xml:space="preserve"> </w:t>
-            </w:r>
-            <w:r>
-              <w:rPr>
-                <w:rFonts w:asciiTheme="minorHAnsi" w:hAnsiTheme="minorHAnsi"/>
-                <w:szCs w:val="24"/>
-              </w:rPr>
-              <w:t>Taken</w:t>
-            </w:r>
+            <w:proofErr w:type="spellStart"/>
+            <w:r>
+              <w:rPr>
+                <w:rFonts w:asciiTheme="minorHAnsi" w:hAnsiTheme="minorHAnsi"/>
+                <w:szCs w:val="24"/>
+              </w:rPr>
+              <w:t>TimeTaken</w:t>
+            </w:r>
+            <w:proofErr w:type="spellEnd"/>
           </w:p>
         </w:tc>
         <w:tc>
@@ -5758,22 +5257,28 @@
     <w:p>
       <w:pPr>
         <w:pStyle w:val="NoSpacing"/>
+        <w:rPr>
+          <w:szCs w:val="24"/>
+        </w:rPr>
       </w:pPr>
     </w:p>
     <w:p>
       <w:pPr>
         <w:pStyle w:val="NoSpacing"/>
+        <w:rPr>
+          <w:szCs w:val="24"/>
+        </w:rPr>
       </w:pPr>
     </w:p>
     <w:tbl>
       <w:tblPr>
         <w:tblStyle w:val="TableGrid"/>
         <w:tblW w:w="0" w:type="auto"/>
-        <w:tblLook w:val="04A0" w:firstRow="1" w:lastRow="0" w:firstColumn="1" w:lastColumn="0" w:noHBand="0" w:noVBand="1"/>
+        <w:tblLook w:val="04A0"/>
       </w:tblPr>
       <w:tblGrid>
-        <w:gridCol w:w="1384"/>
-        <w:gridCol w:w="7132"/>
+        <w:gridCol w:w="1594"/>
+        <w:gridCol w:w="6922"/>
       </w:tblGrid>
       <w:tr>
         <w:tc>
@@ -5814,14 +5319,7 @@
                 <w:rFonts w:asciiTheme="minorHAnsi" w:hAnsiTheme="minorHAnsi"/>
                 <w:szCs w:val="24"/>
               </w:rPr>
-              <w:t>27/5</w:t>
-            </w:r>
-            <w:r>
-              <w:rPr>
-                <w:rFonts w:asciiTheme="minorHAnsi" w:hAnsiTheme="minorHAnsi"/>
-                <w:szCs w:val="24"/>
-              </w:rPr>
-              <w:t>/2015</w:t>
+              <w:t>27/5/2015</w:t>
             </w:r>
           </w:p>
         </w:tc>
@@ -5883,27 +5381,15 @@
                 <w:szCs w:val="24"/>
               </w:rPr>
             </w:pPr>
-            <w:r>
-              <w:rPr>
-                <w:rFonts w:asciiTheme="minorHAnsi" w:hAnsiTheme="minorHAnsi"/>
-                <w:szCs w:val="24"/>
-              </w:rPr>
-              <w:t>Time</w:t>
-            </w:r>
-            <w:r>
-              <w:rPr>
-                <w:rFonts w:asciiTheme="minorHAnsi" w:hAnsiTheme="minorHAnsi"/>
-                <w:szCs w:val="24"/>
-              </w:rPr>
-              <w:t xml:space="preserve"> </w:t>
-            </w:r>
-            <w:r>
-              <w:rPr>
-                <w:rFonts w:asciiTheme="minorHAnsi" w:hAnsiTheme="minorHAnsi"/>
-                <w:szCs w:val="24"/>
-              </w:rPr>
-              <w:t>Expected</w:t>
-            </w:r>
+            <w:proofErr w:type="spellStart"/>
+            <w:r>
+              <w:rPr>
+                <w:rFonts w:asciiTheme="minorHAnsi" w:hAnsiTheme="minorHAnsi"/>
+                <w:szCs w:val="24"/>
+              </w:rPr>
+              <w:t>TimeExpected</w:t>
+            </w:r>
+            <w:proofErr w:type="spellEnd"/>
           </w:p>
         </w:tc>
         <w:tc>
@@ -5941,27 +5427,15 @@
                 <w:szCs w:val="24"/>
               </w:rPr>
             </w:pPr>
-            <w:r>
-              <w:rPr>
-                <w:rFonts w:asciiTheme="minorHAnsi" w:hAnsiTheme="minorHAnsi"/>
-                <w:szCs w:val="24"/>
-              </w:rPr>
-              <w:t>Time</w:t>
-            </w:r>
-            <w:r>
-              <w:rPr>
-                <w:rFonts w:asciiTheme="minorHAnsi" w:hAnsiTheme="minorHAnsi"/>
-                <w:szCs w:val="24"/>
-              </w:rPr>
-              <w:t xml:space="preserve"> </w:t>
-            </w:r>
-            <w:r>
-              <w:rPr>
-                <w:rFonts w:asciiTheme="minorHAnsi" w:hAnsiTheme="minorHAnsi"/>
-                <w:szCs w:val="24"/>
-              </w:rPr>
-              <w:t>Taken</w:t>
-            </w:r>
+            <w:proofErr w:type="spellStart"/>
+            <w:r>
+              <w:rPr>
+                <w:rFonts w:asciiTheme="minorHAnsi" w:hAnsiTheme="minorHAnsi"/>
+                <w:szCs w:val="24"/>
+              </w:rPr>
+              <w:t>TimeTaken</w:t>
+            </w:r>
+            <w:proofErr w:type="spellEnd"/>
           </w:p>
         </w:tc>
         <w:tc>
@@ -6120,23 +5594,7 @@
                 <w:rFonts w:asciiTheme="minorHAnsi" w:hAnsiTheme="minorHAnsi"/>
                 <w:szCs w:val="24"/>
               </w:rPr>
-              <w:t>__</w:t>
-            </w:r>
-            <w:proofErr w:type="gramStart"/>
-            <w:r>
-              <w:rPr>
-                <w:rFonts w:asciiTheme="minorHAnsi" w:hAnsiTheme="minorHAnsi"/>
-                <w:szCs w:val="24"/>
-              </w:rPr>
-              <w:t>,  and</w:t>
-            </w:r>
-            <w:proofErr w:type="gramEnd"/>
-            <w:r>
-              <w:rPr>
-                <w:rFonts w:asciiTheme="minorHAnsi" w:hAnsiTheme="minorHAnsi"/>
-                <w:szCs w:val="24"/>
-              </w:rPr>
-              <w:t xml:space="preserve"> _WIN32</w:t>
+              <w:t>__,  and _WIN32</w:t>
             </w:r>
           </w:p>
         </w:tc>
@@ -6145,22 +5603,28 @@
     <w:p>
       <w:pPr>
         <w:pStyle w:val="NoSpacing"/>
+        <w:rPr>
+          <w:szCs w:val="24"/>
+        </w:rPr>
       </w:pPr>
     </w:p>
     <w:p>
       <w:pPr>
         <w:pStyle w:val="NoSpacing"/>
+        <w:rPr>
+          <w:szCs w:val="24"/>
+        </w:rPr>
       </w:pPr>
     </w:p>
     <w:tbl>
       <w:tblPr>
         <w:tblStyle w:val="TableGrid"/>
         <w:tblW w:w="0" w:type="auto"/>
-        <w:tblLook w:val="04A0" w:firstRow="1" w:lastRow="0" w:firstColumn="1" w:lastColumn="0" w:noHBand="0" w:noVBand="1"/>
+        <w:tblLook w:val="04A0"/>
       </w:tblPr>
       <w:tblGrid>
-        <w:gridCol w:w="1384"/>
-        <w:gridCol w:w="7132"/>
+        <w:gridCol w:w="1594"/>
+        <w:gridCol w:w="6922"/>
       </w:tblGrid>
       <w:tr>
         <w:tc>
@@ -6201,14 +5665,7 @@
                 <w:rFonts w:asciiTheme="minorHAnsi" w:hAnsiTheme="minorHAnsi"/>
                 <w:szCs w:val="24"/>
               </w:rPr>
-              <w:t>28/5</w:t>
-            </w:r>
-            <w:r>
-              <w:rPr>
-                <w:rFonts w:asciiTheme="minorHAnsi" w:hAnsiTheme="minorHAnsi"/>
-                <w:szCs w:val="24"/>
-              </w:rPr>
-              <w:t>/2015</w:t>
+              <w:t>28/5/2015</w:t>
             </w:r>
           </w:p>
         </w:tc>
@@ -6270,27 +5727,15 @@
                 <w:szCs w:val="24"/>
               </w:rPr>
             </w:pPr>
-            <w:r>
-              <w:rPr>
-                <w:rFonts w:asciiTheme="minorHAnsi" w:hAnsiTheme="minorHAnsi"/>
-                <w:szCs w:val="24"/>
-              </w:rPr>
-              <w:t>Time</w:t>
-            </w:r>
-            <w:r>
-              <w:rPr>
-                <w:rFonts w:asciiTheme="minorHAnsi" w:hAnsiTheme="minorHAnsi"/>
-                <w:szCs w:val="24"/>
-              </w:rPr>
-              <w:t xml:space="preserve"> </w:t>
-            </w:r>
-            <w:r>
-              <w:rPr>
-                <w:rFonts w:asciiTheme="minorHAnsi" w:hAnsiTheme="minorHAnsi"/>
-                <w:szCs w:val="24"/>
-              </w:rPr>
-              <w:t>Expected</w:t>
-            </w:r>
+            <w:proofErr w:type="spellStart"/>
+            <w:r>
+              <w:rPr>
+                <w:rFonts w:asciiTheme="minorHAnsi" w:hAnsiTheme="minorHAnsi"/>
+                <w:szCs w:val="24"/>
+              </w:rPr>
+              <w:t>TimeExpected</w:t>
+            </w:r>
+            <w:proofErr w:type="spellEnd"/>
           </w:p>
         </w:tc>
         <w:tc>
@@ -6328,27 +5773,15 @@
                 <w:szCs w:val="24"/>
               </w:rPr>
             </w:pPr>
-            <w:r>
-              <w:rPr>
-                <w:rFonts w:asciiTheme="minorHAnsi" w:hAnsiTheme="minorHAnsi"/>
-                <w:szCs w:val="24"/>
-              </w:rPr>
-              <w:t>Time</w:t>
-            </w:r>
-            <w:r>
-              <w:rPr>
-                <w:rFonts w:asciiTheme="minorHAnsi" w:hAnsiTheme="minorHAnsi"/>
-                <w:szCs w:val="24"/>
-              </w:rPr>
-              <w:t xml:space="preserve"> </w:t>
-            </w:r>
-            <w:r>
-              <w:rPr>
-                <w:rFonts w:asciiTheme="minorHAnsi" w:hAnsiTheme="minorHAnsi"/>
-                <w:szCs w:val="24"/>
-              </w:rPr>
-              <w:t>Taken</w:t>
-            </w:r>
+            <w:proofErr w:type="spellStart"/>
+            <w:r>
+              <w:rPr>
+                <w:rFonts w:asciiTheme="minorHAnsi" w:hAnsiTheme="minorHAnsi"/>
+                <w:szCs w:val="24"/>
+              </w:rPr>
+              <w:t>TimeTaken</w:t>
+            </w:r>
+            <w:proofErr w:type="spellEnd"/>
           </w:p>
         </w:tc>
         <w:tc>
@@ -6412,7 +5845,23 @@
                 <w:rFonts w:asciiTheme="minorHAnsi" w:hAnsiTheme="minorHAnsi"/>
                 <w:szCs w:val="24"/>
               </w:rPr>
-              <w:t>Implementing the reports sounded like an easy enough task, but I’m having a lot of trouble with the SQL integration in our system.</w:t>
+              <w:t xml:space="preserve">Implementing the reports sounded like an easy enough </w:t>
+            </w:r>
+            <w:proofErr w:type="gramStart"/>
+            <w:r>
+              <w:rPr>
+                <w:rFonts w:asciiTheme="minorHAnsi" w:hAnsiTheme="minorHAnsi"/>
+                <w:szCs w:val="24"/>
+              </w:rPr>
+              <w:t>task</w:t>
+            </w:r>
+            <w:proofErr w:type="gramEnd"/>
+            <w:r>
+              <w:rPr>
+                <w:rFonts w:asciiTheme="minorHAnsi" w:hAnsiTheme="minorHAnsi"/>
+                <w:szCs w:val="24"/>
+              </w:rPr>
+              <w:t>, but I’m having a lot of trouble with the SQL integration in our system.</w:t>
             </w:r>
           </w:p>
         </w:tc>
@@ -6484,22 +5933,28 @@
     <w:p>
       <w:pPr>
         <w:pStyle w:val="NoSpacing"/>
+        <w:rPr>
+          <w:szCs w:val="24"/>
+        </w:rPr>
       </w:pPr>
     </w:p>
     <w:p>
       <w:pPr>
         <w:pStyle w:val="NoSpacing"/>
+        <w:rPr>
+          <w:szCs w:val="24"/>
+        </w:rPr>
       </w:pPr>
     </w:p>
     <w:tbl>
       <w:tblPr>
         <w:tblStyle w:val="TableGrid"/>
         <w:tblW w:w="0" w:type="auto"/>
-        <w:tblLook w:val="04A0" w:firstRow="1" w:lastRow="0" w:firstColumn="1" w:lastColumn="0" w:noHBand="0" w:noVBand="1"/>
+        <w:tblLook w:val="04A0"/>
       </w:tblPr>
       <w:tblGrid>
-        <w:gridCol w:w="1384"/>
-        <w:gridCol w:w="7132"/>
+        <w:gridCol w:w="1594"/>
+        <w:gridCol w:w="6922"/>
       </w:tblGrid>
       <w:tr>
         <w:tc>
@@ -6519,6 +5974,7 @@
                 <w:rFonts w:asciiTheme="minorHAnsi" w:hAnsiTheme="minorHAnsi"/>
                 <w:szCs w:val="24"/>
               </w:rPr>
+              <w:lastRenderedPageBreak/>
               <w:t>Date</w:t>
             </w:r>
           </w:p>
@@ -6540,14 +5996,7 @@
                 <w:rFonts w:asciiTheme="minorHAnsi" w:hAnsiTheme="minorHAnsi"/>
                 <w:szCs w:val="24"/>
               </w:rPr>
-              <w:t>29/5</w:t>
-            </w:r>
-            <w:r>
-              <w:rPr>
-                <w:rFonts w:asciiTheme="minorHAnsi" w:hAnsiTheme="minorHAnsi"/>
-                <w:szCs w:val="24"/>
-              </w:rPr>
-              <w:t>/2015</w:t>
+              <w:t>29/5/2015</w:t>
             </w:r>
           </w:p>
         </w:tc>
@@ -6609,27 +6058,15 @@
                 <w:szCs w:val="24"/>
               </w:rPr>
             </w:pPr>
-            <w:r>
-              <w:rPr>
-                <w:rFonts w:asciiTheme="minorHAnsi" w:hAnsiTheme="minorHAnsi"/>
-                <w:szCs w:val="24"/>
-              </w:rPr>
-              <w:t>Time</w:t>
-            </w:r>
-            <w:r>
-              <w:rPr>
-                <w:rFonts w:asciiTheme="minorHAnsi" w:hAnsiTheme="minorHAnsi"/>
-                <w:szCs w:val="24"/>
-              </w:rPr>
-              <w:t xml:space="preserve"> </w:t>
-            </w:r>
-            <w:r>
-              <w:rPr>
-                <w:rFonts w:asciiTheme="minorHAnsi" w:hAnsiTheme="minorHAnsi"/>
-                <w:szCs w:val="24"/>
-              </w:rPr>
-              <w:t>Expected</w:t>
-            </w:r>
+            <w:proofErr w:type="spellStart"/>
+            <w:r>
+              <w:rPr>
+                <w:rFonts w:asciiTheme="minorHAnsi" w:hAnsiTheme="minorHAnsi"/>
+                <w:szCs w:val="24"/>
+              </w:rPr>
+              <w:t>TimeExpected</w:t>
+            </w:r>
+            <w:proofErr w:type="spellEnd"/>
           </w:p>
         </w:tc>
         <w:tc>
@@ -6667,27 +6104,15 @@
                 <w:szCs w:val="24"/>
               </w:rPr>
             </w:pPr>
-            <w:r>
-              <w:rPr>
-                <w:rFonts w:asciiTheme="minorHAnsi" w:hAnsiTheme="minorHAnsi"/>
-                <w:szCs w:val="24"/>
-              </w:rPr>
-              <w:t>Time</w:t>
-            </w:r>
-            <w:r>
-              <w:rPr>
-                <w:rFonts w:asciiTheme="minorHAnsi" w:hAnsiTheme="minorHAnsi"/>
-                <w:szCs w:val="24"/>
-              </w:rPr>
-              <w:t xml:space="preserve"> </w:t>
-            </w:r>
-            <w:r>
-              <w:rPr>
-                <w:rFonts w:asciiTheme="minorHAnsi" w:hAnsiTheme="minorHAnsi"/>
-                <w:szCs w:val="24"/>
-              </w:rPr>
-              <w:t>Taken</w:t>
-            </w:r>
+            <w:proofErr w:type="spellStart"/>
+            <w:r>
+              <w:rPr>
+                <w:rFonts w:asciiTheme="minorHAnsi" w:hAnsiTheme="minorHAnsi"/>
+                <w:szCs w:val="24"/>
+              </w:rPr>
+              <w:t>TimeTaken</w:t>
+            </w:r>
+            <w:proofErr w:type="spellEnd"/>
           </w:p>
         </w:tc>
         <w:tc>
@@ -6839,22 +6264,28 @@
     <w:p>
       <w:pPr>
         <w:pStyle w:val="NoSpacing"/>
+        <w:rPr>
+          <w:szCs w:val="24"/>
+        </w:rPr>
       </w:pPr>
     </w:p>
     <w:p>
       <w:pPr>
         <w:pStyle w:val="NoSpacing"/>
+        <w:rPr>
+          <w:szCs w:val="24"/>
+        </w:rPr>
       </w:pPr>
     </w:p>
     <w:tbl>
       <w:tblPr>
         <w:tblStyle w:val="TableGrid"/>
         <w:tblW w:w="0" w:type="auto"/>
-        <w:tblLook w:val="04A0" w:firstRow="1" w:lastRow="0" w:firstColumn="1" w:lastColumn="0" w:noHBand="0" w:noVBand="1"/>
+        <w:tblLook w:val="04A0"/>
       </w:tblPr>
       <w:tblGrid>
-        <w:gridCol w:w="1384"/>
-        <w:gridCol w:w="7132"/>
+        <w:gridCol w:w="1594"/>
+        <w:gridCol w:w="6922"/>
       </w:tblGrid>
       <w:tr>
         <w:tc>
@@ -6895,14 +6326,7 @@
                 <w:rFonts w:asciiTheme="minorHAnsi" w:hAnsiTheme="minorHAnsi"/>
                 <w:szCs w:val="24"/>
               </w:rPr>
-              <w:t>1/6</w:t>
-            </w:r>
-            <w:r>
-              <w:rPr>
-                <w:rFonts w:asciiTheme="minorHAnsi" w:hAnsiTheme="minorHAnsi"/>
-                <w:szCs w:val="24"/>
-              </w:rPr>
-              <w:t>/2015</w:t>
+              <w:t>1/6/2015</w:t>
             </w:r>
           </w:p>
         </w:tc>
@@ -6964,27 +6388,15 @@
                 <w:szCs w:val="24"/>
               </w:rPr>
             </w:pPr>
-            <w:r>
-              <w:rPr>
-                <w:rFonts w:asciiTheme="minorHAnsi" w:hAnsiTheme="minorHAnsi"/>
-                <w:szCs w:val="24"/>
-              </w:rPr>
-              <w:t>Time</w:t>
-            </w:r>
-            <w:r>
-              <w:rPr>
-                <w:rFonts w:asciiTheme="minorHAnsi" w:hAnsiTheme="minorHAnsi"/>
-                <w:szCs w:val="24"/>
-              </w:rPr>
-              <w:t xml:space="preserve"> </w:t>
-            </w:r>
-            <w:r>
-              <w:rPr>
-                <w:rFonts w:asciiTheme="minorHAnsi" w:hAnsiTheme="minorHAnsi"/>
-                <w:szCs w:val="24"/>
-              </w:rPr>
-              <w:t>Expected</w:t>
-            </w:r>
+            <w:proofErr w:type="spellStart"/>
+            <w:r>
+              <w:rPr>
+                <w:rFonts w:asciiTheme="minorHAnsi" w:hAnsiTheme="minorHAnsi"/>
+                <w:szCs w:val="24"/>
+              </w:rPr>
+              <w:t>TimeExpected</w:t>
+            </w:r>
+            <w:proofErr w:type="spellEnd"/>
           </w:p>
         </w:tc>
         <w:tc>
@@ -7022,27 +6434,15 @@
                 <w:szCs w:val="24"/>
               </w:rPr>
             </w:pPr>
-            <w:r>
-              <w:rPr>
-                <w:rFonts w:asciiTheme="minorHAnsi" w:hAnsiTheme="minorHAnsi"/>
-                <w:szCs w:val="24"/>
-              </w:rPr>
-              <w:t>Time</w:t>
-            </w:r>
-            <w:r>
-              <w:rPr>
-                <w:rFonts w:asciiTheme="minorHAnsi" w:hAnsiTheme="minorHAnsi"/>
-                <w:szCs w:val="24"/>
-              </w:rPr>
-              <w:t xml:space="preserve"> </w:t>
-            </w:r>
-            <w:r>
-              <w:rPr>
-                <w:rFonts w:asciiTheme="minorHAnsi" w:hAnsiTheme="minorHAnsi"/>
-                <w:szCs w:val="24"/>
-              </w:rPr>
-              <w:t>Taken</w:t>
-            </w:r>
+            <w:proofErr w:type="spellStart"/>
+            <w:r>
+              <w:rPr>
+                <w:rFonts w:asciiTheme="minorHAnsi" w:hAnsiTheme="minorHAnsi"/>
+                <w:szCs w:val="24"/>
+              </w:rPr>
+              <w:t>TimeTaken</w:t>
+            </w:r>
+            <w:proofErr w:type="spellEnd"/>
           </w:p>
         </w:tc>
         <w:tc>
@@ -7153,23 +6553,7 @@
                 <w:rFonts w:asciiTheme="minorHAnsi" w:hAnsiTheme="minorHAnsi"/>
                 <w:szCs w:val="24"/>
               </w:rPr>
-              <w:t xml:space="preserve">This was because I modified some tables and attribute names directly from the </w:t>
-            </w:r>
-            <w:proofErr w:type="spellStart"/>
-            <w:r>
-              <w:rPr>
-                <w:rFonts w:asciiTheme="minorHAnsi" w:hAnsiTheme="minorHAnsi"/>
-                <w:szCs w:val="24"/>
-              </w:rPr>
-              <w:t>database.sql</w:t>
-            </w:r>
-            <w:proofErr w:type="spellEnd"/>
-            <w:r>
-              <w:rPr>
-                <w:rFonts w:asciiTheme="minorHAnsi" w:hAnsiTheme="minorHAnsi"/>
-                <w:szCs w:val="24"/>
-              </w:rPr>
-              <w:t xml:space="preserve"> file. Apparently I need to use an ALTER TABLE and COLUMN statement.</w:t>
+              <w:t>This was because I modified some tables and attribute names directly from the database.sql file. Apparently I need to use an ALTER TABLE and COLUMN statement.</w:t>
             </w:r>
           </w:p>
         </w:tc>
@@ -7178,501 +6562,16 @@
     <w:p>
       <w:pPr>
         <w:pStyle w:val="NoSpacing"/>
-      </w:pPr>
-    </w:p>
-    <w:p>
-      <w:pPr>
-        <w:pStyle w:val="NoSpacing"/>
-      </w:pPr>
-    </w:p>
-    <w:p>
-      <w:pPr>
-        <w:pStyle w:val="NoSpacing"/>
-      </w:pPr>
-    </w:p>
-    <w:p>
-      <w:pPr>
-        <w:pStyle w:val="NoSpacing"/>
-      </w:pPr>
-    </w:p>
-    <w:p>
-      <w:pPr>
-        <w:pStyle w:val="NoSpacing"/>
-      </w:pPr>
-    </w:p>
-    <w:p>
-      <w:pPr>
-        <w:pStyle w:val="NoSpacing"/>
-      </w:pPr>
-    </w:p>
-    <w:p>
-      <w:pPr>
-        <w:pStyle w:val="NoSpacing"/>
+        <w:rPr>
+          <w:szCs w:val="24"/>
+        </w:rPr>
       </w:pPr>
     </w:p>
     <w:p>
       <w:pPr>
         <w:pStyle w:val="NoSpacing"/>
         <w:rPr>
-          <w:b/>
-          <w:sz w:val="48"/>
-          <w:szCs w:val="48"/>
-          <w:u w:val="single"/>
-        </w:rPr>
-      </w:pPr>
-      <w:r>
-        <w:rPr>
-          <w:b/>
-          <w:sz w:val="48"/>
-          <w:szCs w:val="48"/>
-          <w:u w:val="single"/>
-        </w:rPr>
-        <w:t xml:space="preserve">. </w:t>
-      </w:r>
-      <w:r>
-        <w:rPr>
-          <w:b/>
-          <w:sz w:val="48"/>
-          <w:szCs w:val="48"/>
-          <w:u w:val="single"/>
-        </w:rPr>
-        <w:t>Construction Phase</w:t>
-      </w:r>
-    </w:p>
-    <w:p>
-      <w:pPr>
-        <w:pStyle w:val="NoSpacing"/>
-      </w:pPr>
-    </w:p>
-    <w:p>
-      <w:pPr>
-        <w:pStyle w:val="NoSpacing"/>
-      </w:pPr>
-      <w:r>
-        <w:rPr>
-          <w:noProof/>
-          <w:lang w:val="en-US" w:eastAsia="en-US"/>
-        </w:rPr>
-        <w:drawing>
-          <wp:inline distT="0" distB="0" distL="0" distR="0" wp14:anchorId="420E5399" wp14:editId="3AA9ECA0">
-            <wp:extent cx="5270500" cy="4697730"/>
-            <wp:effectExtent l="0" t="0" r="12700" b="1270"/>
-            <wp:docPr id="2" name="Picture 1"/>
-            <wp:cNvGraphicFramePr>
-              <a:graphicFrameLocks xmlns:a="http://schemas.openxmlformats.org/drawingml/2006/main" noChangeAspect="1"/>
-            </wp:cNvGraphicFramePr>
-            <a:graphic xmlns:a="http://schemas.openxmlformats.org/drawingml/2006/main">
-              <a:graphicData uri="http://schemas.openxmlformats.org/drawingml/2006/picture">
-                <pic:pic xmlns:pic="http://schemas.openxmlformats.org/drawingml/2006/picture">
-                  <pic:nvPicPr>
-                    <pic:cNvPr id="0" name="CSCI222 RUP.png"/>
-                    <pic:cNvPicPr/>
-                  </pic:nvPicPr>
-                  <pic:blipFill>
-                    <a:blip r:embed="rId5">
-                      <a:extLst>
-                        <a:ext uri="{28A0092B-C50C-407E-A947-70E740481C1C}">
-                          <a14:useLocalDpi xmlns:a14="http://schemas.microsoft.com/office/drawing/2010/main" val="0"/>
-                        </a:ext>
-                      </a:extLst>
-                    </a:blip>
-                    <a:stretch>
-                      <a:fillRect/>
-                    </a:stretch>
-                  </pic:blipFill>
-                  <pic:spPr>
-                    <a:xfrm>
-                      <a:off x="0" y="0"/>
-                      <a:ext cx="5270500" cy="4697730"/>
-                    </a:xfrm>
-                    <a:prstGeom prst="rect">
-                      <a:avLst/>
-                    </a:prstGeom>
-                  </pic:spPr>
-                </pic:pic>
-              </a:graphicData>
-            </a:graphic>
-          </wp:inline>
-        </w:drawing>
-      </w:r>
-    </w:p>
-    <w:p>
-      <w:pPr>
-        <w:rPr>
-          <w:lang w:eastAsia="ja-JP"/>
-        </w:rPr>
-      </w:pPr>
-    </w:p>
-    <w:p>
-      <w:pPr>
-        <w:rPr>
-          <w:b/>
-          <w:sz w:val="32"/>
-          <w:lang w:eastAsia="ja-JP"/>
-        </w:rPr>
-      </w:pPr>
-      <w:r>
-        <w:rPr>
-          <w:b/>
-          <w:sz w:val="32"/>
-          <w:lang w:eastAsia="ja-JP"/>
-        </w:rPr>
-        <w:t>Iteration 1 (Week 7</w:t>
-      </w:r>
-      <w:r>
-        <w:rPr>
-          <w:b/>
-          <w:sz w:val="32"/>
-          <w:lang w:eastAsia="ja-JP"/>
-        </w:rPr>
-        <w:t>)</w:t>
-      </w:r>
-    </w:p>
-    <w:p>
-      <w:pPr>
-        <w:rPr>
-          <w:sz w:val="24"/>
-          <w:lang w:eastAsia="ja-JP"/>
-        </w:rPr>
-      </w:pPr>
-      <w:r>
-        <w:rPr>
-          <w:sz w:val="24"/>
-          <w:lang w:eastAsia="ja-JP"/>
-        </w:rPr>
-        <w:t>Our team’s first iteration of the construction phase involves expanding on the current skeleton sys</w:t>
-      </w:r>
-      <w:r>
-        <w:rPr>
-          <w:sz w:val="24"/>
-          <w:lang w:eastAsia="ja-JP"/>
-        </w:rPr>
-        <w:t>tem - creating functional menus, conditions, error checking, and</w:t>
-      </w:r>
-      <w:r>
-        <w:rPr>
-          <w:sz w:val="24"/>
-          <w:lang w:eastAsia="ja-JP"/>
-        </w:rPr>
-        <w:t xml:space="preserve"> placeholders for functions that would be implemented in the </w:t>
-      </w:r>
-      <w:r>
-        <w:rPr>
-          <w:sz w:val="24"/>
-          <w:lang w:eastAsia="ja-JP"/>
-        </w:rPr>
-        <w:t>next iteration.</w:t>
-      </w:r>
-      <w:r>
-        <w:rPr>
-          <w:sz w:val="24"/>
-          <w:lang w:eastAsia="ja-JP"/>
-        </w:rPr>
-        <w:t xml:space="preserve"> Our use cases and class diagrams proved to be helpful here, as they guided us in building the menus systems and improved concurrency between our diagrams and actual system. </w:t>
-      </w:r>
-    </w:p>
-    <w:p>
-      <w:pPr>
-        <w:rPr>
-          <w:sz w:val="24"/>
-          <w:lang w:eastAsia="ja-JP"/>
-        </w:rPr>
-      </w:pPr>
-      <w:r>
-        <w:rPr>
-          <w:sz w:val="24"/>
-          <w:lang w:eastAsia="ja-JP"/>
-        </w:rPr>
-        <w:t xml:space="preserve">By the end of the first iteration, our system enabled the user to </w:t>
-      </w:r>
-      <w:r>
-        <w:rPr>
-          <w:sz w:val="24"/>
-          <w:lang w:eastAsia="ja-JP"/>
-        </w:rPr>
-        <w:t xml:space="preserve">logon as different users (including all of the managers, admin, customer, or as a guest) and traverse through the menu system. The function at this point did nothing apart from output static </w:t>
-      </w:r>
-      <w:proofErr w:type="gramStart"/>
-      <w:r>
-        <w:rPr>
-          <w:sz w:val="24"/>
-          <w:lang w:eastAsia="ja-JP"/>
-        </w:rPr>
-        <w:t>data which</w:t>
-      </w:r>
-      <w:proofErr w:type="gramEnd"/>
-      <w:r>
-        <w:rPr>
-          <w:sz w:val="24"/>
-          <w:lang w:eastAsia="ja-JP"/>
-        </w:rPr>
-        <w:t xml:space="preserve"> may represent what the actual data may have looked like. </w:t>
-      </w:r>
-    </w:p>
-    <w:p>
-      <w:pPr>
-        <w:rPr>
-          <w:sz w:val="24"/>
-          <w:lang w:eastAsia="ja-JP"/>
-        </w:rPr>
-      </w:pPr>
-      <w:r>
-        <w:rPr>
-          <w:sz w:val="24"/>
-          <w:lang w:eastAsia="ja-JP"/>
-        </w:rPr>
-        <w:t>We chose an SQL database for our system, and a big part of this iteration was building the database</w:t>
-      </w:r>
-      <w:r>
-        <w:rPr>
-          <w:sz w:val="24"/>
-          <w:lang w:eastAsia="ja-JP"/>
-        </w:rPr>
-        <w:t>, using our class diagrams as a guide</w:t>
-      </w:r>
-      <w:r>
-        <w:rPr>
-          <w:sz w:val="24"/>
-          <w:lang w:eastAsia="ja-JP"/>
-        </w:rPr>
-        <w:t>.</w:t>
-      </w:r>
-    </w:p>
-    <w:p>
-      <w:pPr>
-        <w:rPr>
-          <w:b/>
-          <w:sz w:val="32"/>
-          <w:lang w:eastAsia="ja-JP"/>
-        </w:rPr>
-      </w:pPr>
-      <w:r>
-        <w:rPr>
-          <w:b/>
-          <w:sz w:val="32"/>
-          <w:lang w:eastAsia="ja-JP"/>
-        </w:rPr>
-        <w:t xml:space="preserve">Iteration 2 (Week </w:t>
-      </w:r>
-      <w:r>
-        <w:rPr>
-          <w:b/>
-          <w:sz w:val="32"/>
-          <w:lang w:eastAsia="ja-JP"/>
-        </w:rPr>
-        <w:t xml:space="preserve">8 and </w:t>
-      </w:r>
-      <w:r>
-        <w:rPr>
-          <w:b/>
-          <w:sz w:val="32"/>
-          <w:lang w:eastAsia="ja-JP"/>
-        </w:rPr>
-        <w:t>9)</w:t>
-      </w:r>
-    </w:p>
-    <w:p>
-      <w:pPr>
-        <w:rPr>
-          <w:sz w:val="24"/>
-          <w:lang w:eastAsia="ja-JP"/>
-        </w:rPr>
-      </w:pPr>
-      <w:r>
-        <w:rPr>
-          <w:sz w:val="24"/>
-          <w:lang w:eastAsia="ja-JP"/>
-        </w:rPr>
-        <w:t xml:space="preserve">Now that we had our menu systems and classes functioning correctly, it was time to actually build the functions, and interact classes with one another. </w:t>
-      </w:r>
-      <w:r>
-        <w:rPr>
-          <w:sz w:val="24"/>
-          <w:lang w:eastAsia="ja-JP"/>
-        </w:rPr>
-        <w:t xml:space="preserve">Our team’s main objective here was to tick off the major core requirements such as allowing the booking of flights, searching of flights, generating reports, and editing personal details. </w:t>
-      </w:r>
-    </w:p>
-    <w:p>
-      <w:pPr>
-        <w:rPr>
-          <w:sz w:val="24"/>
-          <w:lang w:eastAsia="ja-JP"/>
-        </w:rPr>
-      </w:pPr>
-      <w:r>
-        <w:rPr>
-          <w:sz w:val="24"/>
-          <w:lang w:eastAsia="ja-JP"/>
-        </w:rPr>
-        <w:t xml:space="preserve">This involved another major component, which was </w:t>
-      </w:r>
-      <w:r>
-        <w:rPr>
-          <w:sz w:val="24"/>
-          <w:lang w:eastAsia="ja-JP"/>
-        </w:rPr>
-        <w:t xml:space="preserve">to get sqlite3 functioning correctly in the system, especially in the search and report functions where </w:t>
-      </w:r>
-      <w:r>
-        <w:rPr>
-          <w:sz w:val="24"/>
-          <w:lang w:eastAsia="ja-JP"/>
-        </w:rPr>
-        <w:t xml:space="preserve">we needed specific select statements. This phase also included getting the password masking functionality working across all systems (Mac, Windows, Linux). </w:t>
-      </w:r>
-    </w:p>
-    <w:p>
-      <w:pPr>
-        <w:rPr>
-          <w:sz w:val="24"/>
-          <w:lang w:eastAsia="ja-JP"/>
-        </w:rPr>
-      </w:pPr>
-      <w:r>
-        <w:rPr>
-          <w:sz w:val="24"/>
-          <w:lang w:eastAsia="ja-JP"/>
-        </w:rPr>
-        <w:t>As we were expanding our functionality of the system, we also had to modify and expand both our SQL database and our classes. This involv</w:t>
-      </w:r>
-      <w:r>
-        <w:rPr>
-          <w:sz w:val="24"/>
-          <w:lang w:eastAsia="ja-JP"/>
-        </w:rPr>
-        <w:t>ed adding attributes and references to the SQL database, and adding in more functions to our classes which we previously didn’t foresee which are called by other functions, such as functions that traverse through certain SQL tables.</w:t>
-      </w:r>
-    </w:p>
-    <w:p>
-      <w:pPr>
-        <w:rPr>
-          <w:b/>
-          <w:sz w:val="32"/>
-          <w:lang w:eastAsia="ja-JP"/>
-        </w:rPr>
-      </w:pPr>
-      <w:r>
-        <w:rPr>
-          <w:b/>
-          <w:sz w:val="32"/>
-          <w:lang w:eastAsia="ja-JP"/>
-        </w:rPr>
-        <w:t>Iteration 3 (Weeks 10 and 11)</w:t>
-      </w:r>
-    </w:p>
-    <w:p>
-      <w:pPr>
-        <w:tabs>
-          <w:tab w:val="left" w:pos="908"/>
-        </w:tabs>
-        <w:rPr>
-          <w:sz w:val="24"/>
-          <w:lang w:eastAsia="ja-JP"/>
-        </w:rPr>
-      </w:pPr>
-      <w:r>
-        <w:rPr>
-          <w:sz w:val="24"/>
-          <w:lang w:eastAsia="ja-JP"/>
-        </w:rPr>
-        <w:t>The th</w:t>
-      </w:r>
-      <w:r>
-        <w:rPr>
-          <w:sz w:val="24"/>
-          <w:lang w:eastAsia="ja-JP"/>
-        </w:rPr>
-        <w:t>ird and final iteration involved</w:t>
-      </w:r>
-      <w:r>
-        <w:rPr>
-          <w:sz w:val="24"/>
-          <w:lang w:eastAsia="ja-JP"/>
-        </w:rPr>
-        <w:t xml:space="preserve"> finalising and refining the requirements, and expanding into any stretch goal given that we had finished the core requirements first. </w:t>
-      </w:r>
-    </w:p>
-    <w:p>
-      <w:pPr>
-        <w:tabs>
-          <w:tab w:val="left" w:pos="908"/>
-        </w:tabs>
-        <w:rPr>
-          <w:sz w:val="24"/>
-          <w:lang w:eastAsia="ja-JP"/>
-        </w:rPr>
-      </w:pPr>
-      <w:r>
-        <w:rPr>
-          <w:sz w:val="24"/>
-          <w:lang w:eastAsia="ja-JP"/>
-        </w:rPr>
-        <w:t>We</w:t>
-      </w:r>
-      <w:r>
-        <w:rPr>
-          <w:sz w:val="24"/>
-          <w:lang w:eastAsia="ja-JP"/>
-        </w:rPr>
-        <w:t xml:space="preserve"> also</w:t>
-      </w:r>
-      <w:r>
-        <w:rPr>
-          <w:sz w:val="24"/>
-          <w:lang w:eastAsia="ja-JP"/>
-        </w:rPr>
-        <w:t xml:space="preserve"> began implementing a weather system API which sends notifications to flight managers, yet this proved to be tedious, and to get this working completely would mean that we would have to le</w:t>
-      </w:r>
-      <w:r>
-        <w:rPr>
-          <w:sz w:val="24"/>
-          <w:lang w:eastAsia="ja-JP"/>
-        </w:rPr>
-        <w:t xml:space="preserve">ave out some core requirements which we didn’t want to do. Upon discussing this with our client in Week 10, they confirmed that they would require the core requirements over stretch goals. </w:t>
-      </w:r>
-      <w:bookmarkStart w:id="0" w:name="_GoBack"/>
-      <w:bookmarkEnd w:id="0"/>
-    </w:p>
-    <w:p>
-      <w:pPr>
-        <w:tabs>
-          <w:tab w:val="left" w:pos="908"/>
-        </w:tabs>
-        <w:rPr>
-          <w:sz w:val="24"/>
-          <w:lang w:eastAsia="ja-JP"/>
-        </w:rPr>
-      </w:pPr>
-      <w:r>
-        <w:rPr>
-          <w:sz w:val="24"/>
-          <w:lang w:eastAsia="ja-JP"/>
-        </w:rPr>
-        <w:t>As our implementation came to an end in this block, we began more thorough testing, mostly black box testing but also white box testing as well</w:t>
-      </w:r>
-      <w:r>
-        <w:rPr>
-          <w:sz w:val="24"/>
-          <w:lang w:eastAsia="ja-JP"/>
-        </w:rPr>
-        <w:t xml:space="preserve"> to test the thoroughness of our system</w:t>
-      </w:r>
-      <w:r>
-        <w:rPr>
-          <w:sz w:val="24"/>
-          <w:lang w:eastAsia="ja-JP"/>
-        </w:rPr>
-        <w:t xml:space="preserve">. </w:t>
-      </w:r>
-    </w:p>
-    <w:p>
-      <w:pPr>
-        <w:tabs>
-          <w:tab w:val="left" w:pos="908"/>
-        </w:tabs>
-        <w:rPr>
-          <w:lang w:eastAsia="ja-JP"/>
+          <w:szCs w:val="24"/>
         </w:rPr>
       </w:pPr>
     </w:p>
@@ -7687,19 +6586,23 @@
 </file>
 
 <file path=word/styles.xml><?xml version="1.0" encoding="utf-8"?>
-<w:styles xmlns:mc="http://schemas.openxmlformats.org/markup-compatibility/2006" xmlns:r="http://schemas.openxmlformats.org/officeDocument/2006/relationships" xmlns:w="http://schemas.openxmlformats.org/wordprocessingml/2006/main" xmlns:w14="http://schemas.microsoft.com/office/word/2010/wordml" mc:Ignorable="w14">
+<w:styles xmlns:r="http://schemas.openxmlformats.org/officeDocument/2006/relationships" xmlns:w="http://schemas.openxmlformats.org/wordprocessingml/2006/main">
   <w:docDefaults>
     <w:rPrDefault>
       <w:rPr>
         <w:rFonts w:asciiTheme="minorHAnsi" w:eastAsiaTheme="minorEastAsia" w:hAnsiTheme="minorHAnsi" w:cstheme="minorBidi"/>
-        <w:sz w:val="24"/>
-        <w:szCs w:val="24"/>
-        <w:lang w:val="en-US" w:eastAsia="en-US" w:bidi="ar-SA"/>
+        <w:sz w:val="22"/>
+        <w:szCs w:val="22"/>
+        <w:lang w:val="en-AU" w:eastAsia="ja-JP" w:bidi="ar-SA"/>
       </w:rPr>
     </w:rPrDefault>
-    <w:pPrDefault/>
+    <w:pPrDefault>
+      <w:pPr>
+        <w:jc w:val="center"/>
+      </w:pPr>
+    </w:pPrDefault>
   </w:docDefaults>
-  <w:latentStyles w:defLockedState="0" w:defUIPriority="99" w:defSemiHidden="1" w:defUnhideWhenUsed="1" w:defQFormat="0" w:count="276">
+  <w:latentStyles w:defLockedState="0" w:defUIPriority="99" w:defSemiHidden="1" w:defUnhideWhenUsed="1" w:defQFormat="0" w:count="267">
     <w:lsdException w:name="Normal" w:semiHidden="0" w:uiPriority="0" w:unhideWhenUsed="0" w:qFormat="1"/>
     <w:lsdException w:name="heading 1" w:semiHidden="0" w:uiPriority="9" w:unhideWhenUsed="0" w:qFormat="1"/>
     <w:lsdException w:name="heading 2" w:uiPriority="9" w:qFormat="1"/>
@@ -7841,14 +6744,16 @@
   <w:style w:type="paragraph" w:default="1" w:styleId="Normal">
     <w:name w:val="Normal"/>
     <w:qFormat/>
-    <w:rsid w:val="008E2368"/>
+    <w:rsid w:val="002229FC"/>
     <w:pPr>
       <w:spacing w:before="240"/>
+      <w:jc w:val="left"/>
     </w:pPr>
     <w:rPr>
       <w:rFonts w:ascii="Verdana" w:eastAsia="Times New Roman" w:hAnsi="Verdana" w:cs="Times New Roman"/>
       <w:sz w:val="20"/>
-      <w:lang w:val="en-AU" w:eastAsia="en-AU"/>
+      <w:szCs w:val="24"/>
+      <w:lang w:eastAsia="en-AU"/>
     </w:rPr>
   </w:style>
   <w:style w:type="character" w:default="1" w:styleId="DefaultParagraphFont">
@@ -7862,6 +6767,7 @@
     <w:uiPriority w:val="99"/>
     <w:semiHidden/>
     <w:unhideWhenUsed/>
+    <w:qFormat/>
     <w:tblPr>
       <w:tblInd w:w="0" w:type="dxa"/>
       <w:tblCellMar>
@@ -7882,22 +6788,27 @@
     <w:name w:val="No Spacing"/>
     <w:uiPriority w:val="1"/>
     <w:qFormat/>
-    <w:rsid w:val="008E2368"/>
+    <w:rsid w:val="002229FC"/>
+    <w:pPr>
+      <w:jc w:val="left"/>
+    </w:pPr>
     <w:rPr>
-      <w:szCs w:val="22"/>
-      <w:lang w:val="en-AU" w:eastAsia="ja-JP"/>
+      <w:sz w:val="24"/>
     </w:rPr>
   </w:style>
   <w:style w:type="table" w:styleId="TableGrid">
     <w:name w:val="Table Grid"/>
     <w:basedOn w:val="TableNormal"/>
     <w:uiPriority w:val="59"/>
-    <w:rsid w:val="008E2368"/>
+    <w:rsid w:val="002229FC"/>
+    <w:pPr>
+      <w:jc w:val="left"/>
+    </w:pPr>
     <w:rPr>
       <w:rFonts w:ascii="Times New Roman" w:eastAsia="Times New Roman" w:hAnsi="Times New Roman" w:cs="Times New Roman"/>
       <w:sz w:val="20"/>
       <w:szCs w:val="20"/>
-      <w:lang w:val="en-AU" w:eastAsia="en-AU"/>
+      <w:lang w:eastAsia="en-AU"/>
     </w:rPr>
     <w:tblPr>
       <w:tblInd w:w="0" w:type="dxa"/>
@@ -7916,302 +6827,6 @@
         <w:right w:w="108" w:type="dxa"/>
       </w:tblCellMar>
     </w:tblPr>
-  </w:style>
-  <w:style w:type="paragraph" w:styleId="BalloonText">
-    <w:name w:val="Balloon Text"/>
-    <w:basedOn w:val="Normal"/>
-    <w:link w:val="BalloonTextChar"/>
-    <w:uiPriority w:val="99"/>
-    <w:semiHidden/>
-    <w:unhideWhenUsed/>
-    <w:rsid w:val="0044386B"/>
-    <w:pPr>
-      <w:spacing w:before="0"/>
-    </w:pPr>
-    <w:rPr>
-      <w:rFonts w:ascii="Lucida Grande" w:hAnsi="Lucida Grande" w:cs="Lucida Grande"/>
-      <w:sz w:val="18"/>
-      <w:szCs w:val="18"/>
-    </w:rPr>
-  </w:style>
-  <w:style w:type="character" w:customStyle="1" w:styleId="BalloonTextChar">
-    <w:name w:val="Balloon Text Char"/>
-    <w:basedOn w:val="DefaultParagraphFont"/>
-    <w:link w:val="BalloonText"/>
-    <w:uiPriority w:val="99"/>
-    <w:semiHidden/>
-    <w:rsid w:val="0044386B"/>
-    <w:rPr>
-      <w:rFonts w:ascii="Lucida Grande" w:eastAsia="Times New Roman" w:hAnsi="Lucida Grande" w:cs="Lucida Grande"/>
-      <w:sz w:val="18"/>
-      <w:szCs w:val="18"/>
-      <w:lang w:val="en-AU" w:eastAsia="en-AU"/>
-    </w:rPr>
-  </w:style>
-</w:styles>
-</file>
-
-<file path=word/stylesWithEffects.xml><?xml version="1.0" encoding="utf-8"?>
-<w:styles xmlns:wpc="http://schemas.microsoft.com/office/word/2010/wordprocessingCanvas" xmlns:mo="http://schemas.microsoft.com/office/mac/office/2008/main" xmlns:mc="http://schemas.openxmlformats.org/markup-compatibility/2006" xmlns:mv="urn:schemas-microsoft-com:mac:vml" xmlns:o="urn:schemas-microsoft-com:office:office" xmlns:r="http://schemas.openxmlformats.org/officeDocument/2006/relationships" xmlns:m="http://schemas.openxmlformats.org/officeDocument/2006/math" xmlns:v="urn:schemas-microsoft-com:vml" xmlns:wp14="http://schemas.microsoft.com/office/word/2010/wordprocessingDrawing" xmlns:wp="http://schemas.openxmlformats.org/drawingml/2006/wordprocessingDrawing" xmlns:w10="urn:schemas-microsoft-com:office:word" xmlns:w="http://schemas.openxmlformats.org/wordprocessingml/2006/main" xmlns:w14="http://schemas.microsoft.com/office/word/2010/wordml" xmlns:wpg="http://schemas.microsoft.com/office/word/2010/wordprocessingGroup" xmlns:wpi="http://schemas.microsoft.com/office/word/2010/wordprocessingInk" xmlns:wne="http://schemas.microsoft.com/office/word/2006/wordml" xmlns:wps="http://schemas.microsoft.com/office/word/2010/wordprocessingShape" mc:Ignorable="w14 wp14">
-  <w:docDefaults>
-    <w:rPrDefault>
-      <w:rPr>
-        <w:rFonts w:asciiTheme="minorHAnsi" w:eastAsiaTheme="minorEastAsia" w:hAnsiTheme="minorHAnsi" w:cstheme="minorBidi"/>
-        <w:sz w:val="24"/>
-        <w:szCs w:val="24"/>
-        <w:lang w:val="en-US" w:eastAsia="en-US" w:bidi="ar-SA"/>
-      </w:rPr>
-    </w:rPrDefault>
-    <w:pPrDefault/>
-  </w:docDefaults>
-  <w:latentStyles w:defLockedState="0" w:defUIPriority="99" w:defSemiHidden="1" w:defUnhideWhenUsed="1" w:defQFormat="0" w:count="276">
-    <w:lsdException w:name="Normal" w:semiHidden="0" w:uiPriority="0" w:unhideWhenUsed="0" w:qFormat="1"/>
-    <w:lsdException w:name="heading 1" w:semiHidden="0" w:uiPriority="9" w:unhideWhenUsed="0" w:qFormat="1"/>
-    <w:lsdException w:name="heading 2" w:uiPriority="9" w:qFormat="1"/>
-    <w:lsdException w:name="heading 3" w:uiPriority="9" w:qFormat="1"/>
-    <w:lsdException w:name="heading 4" w:uiPriority="9" w:qFormat="1"/>
-    <w:lsdException w:name="heading 5" w:uiPriority="9" w:qFormat="1"/>
-    <w:lsdException w:name="heading 6" w:uiPriority="9" w:qFormat="1"/>
-    <w:lsdException w:name="heading 7" w:uiPriority="9" w:qFormat="1"/>
-    <w:lsdException w:name="heading 8" w:uiPriority="9" w:qFormat="1"/>
-    <w:lsdException w:name="heading 9" w:uiPriority="9" w:qFormat="1"/>
-    <w:lsdException w:name="toc 1" w:uiPriority="39"/>
-    <w:lsdException w:name="toc 2" w:uiPriority="39"/>
-    <w:lsdException w:name="toc 3" w:uiPriority="39"/>
-    <w:lsdException w:name="toc 4" w:uiPriority="39"/>
-    <w:lsdException w:name="toc 5" w:uiPriority="39"/>
-    <w:lsdException w:name="toc 6" w:uiPriority="39"/>
-    <w:lsdException w:name="toc 7" w:uiPriority="39"/>
-    <w:lsdException w:name="toc 8" w:uiPriority="39"/>
-    <w:lsdException w:name="toc 9" w:uiPriority="39"/>
-    <w:lsdException w:name="caption" w:uiPriority="35" w:qFormat="1"/>
-    <w:lsdException w:name="Title" w:semiHidden="0" w:uiPriority="10" w:unhideWhenUsed="0" w:qFormat="1"/>
-    <w:lsdException w:name="Default Paragraph Font" w:uiPriority="1"/>
-    <w:lsdException w:name="Subtitle" w:semiHidden="0" w:uiPriority="11" w:unhideWhenUsed="0" w:qFormat="1"/>
-    <w:lsdException w:name="Strong" w:semiHidden="0" w:uiPriority="22" w:unhideWhenUsed="0" w:qFormat="1"/>
-    <w:lsdException w:name="Emphasis" w:semiHidden="0" w:uiPriority="20" w:unhideWhenUsed="0" w:qFormat="1"/>
-    <w:lsdException w:name="Table Grid" w:semiHidden="0" w:uiPriority="59" w:unhideWhenUsed="0"/>
-    <w:lsdException w:name="Placeholder Text" w:unhideWhenUsed="0"/>
-    <w:lsdException w:name="No Spacing" w:semiHidden="0" w:uiPriority="1" w:unhideWhenUsed="0" w:qFormat="1"/>
-    <w:lsdException w:name="Light Shading" w:semiHidden="0" w:uiPriority="60" w:unhideWhenUsed="0"/>
-    <w:lsdException w:name="Light List" w:semiHidden="0" w:uiPriority="61" w:unhideWhenUsed="0"/>
-    <w:lsdException w:name="Light Grid" w:semiHidden="0" w:uiPriority="62" w:unhideWhenUsed="0"/>
-    <w:lsdException w:name="Medium Shading 1" w:semiHidden="0" w:uiPriority="63" w:unhideWhenUsed="0"/>
-    <w:lsdException w:name="Medium Shading 2" w:semiHidden="0" w:uiPriority="64" w:unhideWhenUsed="0"/>
-    <w:lsdException w:name="Medium List 1" w:semiHidden="0" w:uiPriority="65" w:unhideWhenUsed="0"/>
-    <w:lsdException w:name="Medium List 2" w:semiHidden="0" w:uiPriority="66" w:unhideWhenUsed="0"/>
-    <w:lsdException w:name="Medium Grid 1" w:semiHidden="0" w:uiPriority="67" w:unhideWhenUsed="0"/>
-    <w:lsdException w:name="Medium Grid 2" w:semiHidden="0" w:uiPriority="68" w:unhideWhenUsed="0"/>
-    <w:lsdException w:name="Medium Grid 3" w:semiHidden="0" w:uiPriority="69" w:unhideWhenUsed="0"/>
-    <w:lsdException w:name="Dark List" w:semiHidden="0" w:uiPriority="70" w:unhideWhenUsed="0"/>
-    <w:lsdException w:name="Colorful Shading" w:semiHidden="0" w:uiPriority="71" w:unhideWhenUsed="0"/>
-    <w:lsdException w:name="Colorful List" w:semiHidden="0" w:uiPriority="72" w:unhideWhenUsed="0"/>
-    <w:lsdException w:name="Colorful Grid" w:semiHidden="0" w:uiPriority="73" w:unhideWhenUsed="0"/>
-    <w:lsdException w:name="Light Shading Accent 1" w:semiHidden="0" w:uiPriority="60" w:unhideWhenUsed="0"/>
-    <w:lsdException w:name="Light List Accent 1" w:semiHidden="0" w:uiPriority="61" w:unhideWhenUsed="0"/>
-    <w:lsdException w:name="Light Grid Accent 1" w:semiHidden="0" w:uiPriority="62" w:unhideWhenUsed="0"/>
-    <w:lsdException w:name="Medium Shading 1 Accent 1" w:semiHidden="0" w:uiPriority="63" w:unhideWhenUsed="0"/>
-    <w:lsdException w:name="Medium Shading 2 Accent 1" w:semiHidden="0" w:uiPriority="64" w:unhideWhenUsed="0"/>
-    <w:lsdException w:name="Medium List 1 Accent 1" w:semiHidden="0" w:uiPriority="65" w:unhideWhenUsed="0"/>
-    <w:lsdException w:name="Revision" w:unhideWhenUsed="0"/>
-    <w:lsdException w:name="List Paragraph" w:semiHidden="0" w:uiPriority="34" w:unhideWhenUsed="0" w:qFormat="1"/>
-    <w:lsdException w:name="Quote" w:semiHidden="0" w:uiPriority="29" w:unhideWhenUsed="0" w:qFormat="1"/>
-    <w:lsdException w:name="Intense Quote" w:semiHidden="0" w:uiPriority="30" w:unhideWhenUsed="0" w:qFormat="1"/>
-    <w:lsdException w:name="Medium List 2 Accent 1" w:semiHidden="0" w:uiPriority="66" w:unhideWhenUsed="0"/>
-    <w:lsdException w:name="Medium Grid 1 Accent 1" w:semiHidden="0" w:uiPriority="67" w:unhideWhenUsed="0"/>
-    <w:lsdException w:name="Medium Grid 2 Accent 1" w:semiHidden="0" w:uiPriority="68" w:unhideWhenUsed="0"/>
-    <w:lsdException w:name="Medium Grid 3 Accent 1" w:semiHidden="0" w:uiPriority="69" w:unhideWhenUsed="0"/>
-    <w:lsdException w:name="Dark List Accent 1" w:semiHidden="0" w:uiPriority="70" w:unhideWhenUsed="0"/>
-    <w:lsdException w:name="Colorful Shading Accent 1" w:semiHidden="0" w:uiPriority="71" w:unhideWhenUsed="0"/>
-    <w:lsdException w:name="Colorful List Accent 1" w:semiHidden="0" w:uiPriority="72" w:unhideWhenUsed="0"/>
-    <w:lsdException w:name="Colorful Grid Accent 1" w:semiHidden="0" w:uiPriority="73" w:unhideWhenUsed="0"/>
-    <w:lsdException w:name="Light Shading Accent 2" w:semiHidden="0" w:uiPriority="60" w:unhideWhenUsed="0"/>
-    <w:lsdException w:name="Light List Accent 2" w:semiHidden="0" w:uiPriority="61" w:unhideWhenUsed="0"/>
-    <w:lsdException w:name="Light Grid Accent 2" w:semiHidden="0" w:uiPriority="62" w:unhideWhenUsed="0"/>
-    <w:lsdException w:name="Medium Shading 1 Accent 2" w:semiHidden="0" w:uiPriority="63" w:unhideWhenUsed="0"/>
-    <w:lsdException w:name="Medium Shading 2 Accent 2" w:semiHidden="0" w:uiPriority="64" w:unhideWhenUsed="0"/>
-    <w:lsdException w:name="Medium List 1 Accent 2" w:semiHidden="0" w:uiPriority="65" w:unhideWhenUsed="0"/>
-    <w:lsdException w:name="Medium List 2 Accent 2" w:semiHidden="0" w:uiPriority="66" w:unhideWhenUsed="0"/>
-    <w:lsdException w:name="Medium Grid 1 Accent 2" w:semiHidden="0" w:uiPriority="67" w:unhideWhenUsed="0"/>
-    <w:lsdException w:name="Medium Grid 2 Accent 2" w:semiHidden="0" w:uiPriority="68" w:unhideWhenUsed="0"/>
-    <w:lsdException w:name="Medium Grid 3 Accent 2" w:semiHidden="0" w:uiPriority="69" w:unhideWhenUsed="0"/>
-    <w:lsdException w:name="Dark List Accent 2" w:semiHidden="0" w:uiPriority="70" w:unhideWhenUsed="0"/>
-    <w:lsdException w:name="Colorful Shading Accent 2" w:semiHidden="0" w:uiPriority="71" w:unhideWhenUsed="0"/>
-    <w:lsdException w:name="Colorful List Accent 2" w:semiHidden="0" w:uiPriority="72" w:unhideWhenUsed="0"/>
-    <w:lsdException w:name="Colorful Grid Accent 2" w:semiHidden="0" w:uiPriority="73" w:unhideWhenUsed="0"/>
-    <w:lsdException w:name="Light Shading Accent 3" w:semiHidden="0" w:uiPriority="60" w:unhideWhenUsed="0"/>
-    <w:lsdException w:name="Light List Accent 3" w:semiHidden="0" w:uiPriority="61" w:unhideWhenUsed="0"/>
-    <w:lsdException w:name="Light Grid Accent 3" w:semiHidden="0" w:uiPriority="62" w:unhideWhenUsed="0"/>
-    <w:lsdException w:name="Medium Shading 1 Accent 3" w:semiHidden="0" w:uiPriority="63" w:unhideWhenUsed="0"/>
-    <w:lsdException w:name="Medium Shading 2 Accent 3" w:semiHidden="0" w:uiPriority="64" w:unhideWhenUsed="0"/>
-    <w:lsdException w:name="Medium List 1 Accent 3" w:semiHidden="0" w:uiPriority="65" w:unhideWhenUsed="0"/>
-    <w:lsdException w:name="Medium List 2 Accent 3" w:semiHidden="0" w:uiPriority="66" w:unhideWhenUsed="0"/>
-    <w:lsdException w:name="Medium Grid 1 Accent 3" w:semiHidden="0" w:uiPriority="67" w:unhideWhenUsed="0"/>
-    <w:lsdException w:name="Medium Grid 2 Accent 3" w:semiHidden="0" w:uiPriority="68" w:unhideWhenUsed="0"/>
-    <w:lsdException w:name="Medium Grid 3 Accent 3" w:semiHidden="0" w:uiPriority="69" w:unhideWhenUsed="0"/>
-    <w:lsdException w:name="Dark List Accent 3" w:semiHidden="0" w:uiPriority="70" w:unhideWhenUsed="0"/>
-    <w:lsdException w:name="Colorful Shading Accent 3" w:semiHidden="0" w:uiPriority="71" w:unhideWhenUsed="0"/>
-    <w:lsdException w:name="Colorful List Accent 3" w:semiHidden="0" w:uiPriority="72" w:unhideWhenUsed="0"/>
-    <w:lsdException w:name="Colorful Grid Accent 3" w:semiHidden="0" w:uiPriority="73" w:unhideWhenUsed="0"/>
-    <w:lsdException w:name="Light Shading Accent 4" w:semiHidden="0" w:uiPriority="60" w:unhideWhenUsed="0"/>
-    <w:lsdException w:name="Light List Accent 4" w:semiHidden="0" w:uiPriority="61" w:unhideWhenUsed="0"/>
-    <w:lsdException w:name="Light Grid Accent 4" w:semiHidden="0" w:uiPriority="62" w:unhideWhenUsed="0"/>
-    <w:lsdException w:name="Medium Shading 1 Accent 4" w:semiHidden="0" w:uiPriority="63" w:unhideWhenUsed="0"/>
-    <w:lsdException w:name="Medium Shading 2 Accent 4" w:semiHidden="0" w:uiPriority="64" w:unhideWhenUsed="0"/>
-    <w:lsdException w:name="Medium List 1 Accent 4" w:semiHidden="0" w:uiPriority="65" w:unhideWhenUsed="0"/>
-    <w:lsdException w:name="Medium List 2 Accent 4" w:semiHidden="0" w:uiPriority="66" w:unhideWhenUsed="0"/>
-    <w:lsdException w:name="Medium Grid 1 Accent 4" w:semiHidden="0" w:uiPriority="67" w:unhideWhenUsed="0"/>
-    <w:lsdException w:name="Medium Grid 2 Accent 4" w:semiHidden="0" w:uiPriority="68" w:unhideWhenUsed="0"/>
-    <w:lsdException w:name="Medium Grid 3 Accent 4" w:semiHidden="0" w:uiPriority="69" w:unhideWhenUsed="0"/>
-    <w:lsdException w:name="Dark List Accent 4" w:semiHidden="0" w:uiPriority="70" w:unhideWhenUsed="0"/>
-    <w:lsdException w:name="Colorful Shading Accent 4" w:semiHidden="0" w:uiPriority="71" w:unhideWhenUsed="0"/>
-    <w:lsdException w:name="Colorful List Accent 4" w:semiHidden="0" w:uiPriority="72" w:unhideWhenUsed="0"/>
-    <w:lsdException w:name="Colorful Grid Accent 4" w:semiHidden="0" w:uiPriority="73" w:unhideWhenUsed="0"/>
-    <w:lsdException w:name="Light Shading Accent 5" w:semiHidden="0" w:uiPriority="60" w:unhideWhenUsed="0"/>
-    <w:lsdException w:name="Light List Accent 5" w:semiHidden="0" w:uiPriority="61" w:unhideWhenUsed="0"/>
-    <w:lsdException w:name="Light Grid Accent 5" w:semiHidden="0" w:uiPriority="62" w:unhideWhenUsed="0"/>
-    <w:lsdException w:name="Medium Shading 1 Accent 5" w:semiHidden="0" w:uiPriority="63" w:unhideWhenUsed="0"/>
-    <w:lsdException w:name="Medium Shading 2 Accent 5" w:semiHidden="0" w:uiPriority="64" w:unhideWhenUsed="0"/>
-    <w:lsdException w:name="Medium List 1 Accent 5" w:semiHidden="0" w:uiPriority="65" w:unhideWhenUsed="0"/>
-    <w:lsdException w:name="Medium List 2 Accent 5" w:semiHidden="0" w:uiPriority="66" w:unhideWhenUsed="0"/>
-    <w:lsdException w:name="Medium Grid 1 Accent 5" w:semiHidden="0" w:uiPriority="67" w:unhideWhenUsed="0"/>
-    <w:lsdException w:name="Medium Grid 2 Accent 5" w:semiHidden="0" w:uiPriority="68" w:unhideWhenUsed="0"/>
-    <w:lsdException w:name="Medium Grid 3 Accent 5" w:semiHidden="0" w:uiPriority="69" w:unhideWhenUsed="0"/>
-    <w:lsdException w:name="Dark List Accent 5" w:semiHidden="0" w:uiPriority="70" w:unhideWhenUsed="0"/>
-    <w:lsdException w:name="Colorful Shading Accent 5" w:semiHidden="0" w:uiPriority="71" w:unhideWhenUsed="0"/>
-    <w:lsdException w:name="Colorful List Accent 5" w:semiHidden="0" w:uiPriority="72" w:unhideWhenUsed="0"/>
-    <w:lsdException w:name="Colorful Grid Accent 5" w:semiHidden="0" w:uiPriority="73" w:unhideWhenUsed="0"/>
-    <w:lsdException w:name="Light Shading Accent 6" w:semiHidden="0" w:uiPriority="60" w:unhideWhenUsed="0"/>
-    <w:lsdException w:name="Light List Accent 6" w:semiHidden="0" w:uiPriority="61" w:unhideWhenUsed="0"/>
-    <w:lsdException w:name="Light Grid Accent 6" w:semiHidden="0" w:uiPriority="62" w:unhideWhenUsed="0"/>
-    <w:lsdException w:name="Medium Shading 1 Accent 6" w:semiHidden="0" w:uiPriority="63" w:unhideWhenUsed="0"/>
-    <w:lsdException w:name="Medium Shading 2 Accent 6" w:semiHidden="0" w:uiPriority="64" w:unhideWhenUsed="0"/>
-    <w:lsdException w:name="Medium List 1 Accent 6" w:semiHidden="0" w:uiPriority="65" w:unhideWhenUsed="0"/>
-    <w:lsdException w:name="Medium List 2 Accent 6" w:semiHidden="0" w:uiPriority="66" w:unhideWhenUsed="0"/>
-    <w:lsdException w:name="Medium Grid 1 Accent 6" w:semiHidden="0" w:uiPriority="67" w:unhideWhenUsed="0"/>
-    <w:lsdException w:name="Medium Grid 2 Accent 6" w:semiHidden="0" w:uiPriority="68" w:unhideWhenUsed="0"/>
-    <w:lsdException w:name="Medium Grid 3 Accent 6" w:semiHidden="0" w:uiPriority="69" w:unhideWhenUsed="0"/>
-    <w:lsdException w:name="Dark List Accent 6" w:semiHidden="0" w:uiPriority="70" w:unhideWhenUsed="0"/>
-    <w:lsdException w:name="Colorful Shading Accent 6" w:semiHidden="0" w:uiPriority="71" w:unhideWhenUsed="0"/>
-    <w:lsdException w:name="Colorful List Accent 6" w:semiHidden="0" w:uiPriority="72" w:unhideWhenUsed="0"/>
-    <w:lsdException w:name="Colorful Grid Accent 6" w:semiHidden="0" w:uiPriority="73" w:unhideWhenUsed="0"/>
-    <w:lsdException w:name="Subtle Emphasis" w:semiHidden="0" w:uiPriority="19" w:unhideWhenUsed="0" w:qFormat="1"/>
-    <w:lsdException w:name="Intense Emphasis" w:semiHidden="0" w:uiPriority="21" w:unhideWhenUsed="0" w:qFormat="1"/>
-    <w:lsdException w:name="Subtle Reference" w:semiHidden="0" w:uiPriority="31" w:unhideWhenUsed="0" w:qFormat="1"/>
-    <w:lsdException w:name="Intense Reference" w:semiHidden="0" w:uiPriority="32" w:unhideWhenUsed="0" w:qFormat="1"/>
-    <w:lsdException w:name="Book Title" w:semiHidden="0" w:uiPriority="33" w:unhideWhenUsed="0" w:qFormat="1"/>
-    <w:lsdException w:name="Bibliography" w:uiPriority="37"/>
-    <w:lsdException w:name="TOC Heading" w:uiPriority="39" w:qFormat="1"/>
-  </w:latentStyles>
-  <w:style w:type="paragraph" w:default="1" w:styleId="Normal">
-    <w:name w:val="Normal"/>
-    <w:qFormat/>
-    <w:rsid w:val="008E2368"/>
-    <w:pPr>
-      <w:spacing w:before="240"/>
-    </w:pPr>
-    <w:rPr>
-      <w:rFonts w:ascii="Verdana" w:eastAsia="Times New Roman" w:hAnsi="Verdana" w:cs="Times New Roman"/>
-      <w:sz w:val="20"/>
-      <w:lang w:val="en-AU" w:eastAsia="en-AU"/>
-    </w:rPr>
-  </w:style>
-  <w:style w:type="character" w:default="1" w:styleId="DefaultParagraphFont">
-    <w:name w:val="Default Paragraph Font"/>
-    <w:uiPriority w:val="1"/>
-    <w:semiHidden/>
-    <w:unhideWhenUsed/>
-  </w:style>
-  <w:style w:type="table" w:default="1" w:styleId="TableNormal">
-    <w:name w:val="Normal Table"/>
-    <w:uiPriority w:val="99"/>
-    <w:semiHidden/>
-    <w:unhideWhenUsed/>
-    <w:tblPr>
-      <w:tblInd w:w="0" w:type="dxa"/>
-      <w:tblCellMar>
-        <w:top w:w="0" w:type="dxa"/>
-        <w:left w:w="108" w:type="dxa"/>
-        <w:bottom w:w="0" w:type="dxa"/>
-        <w:right w:w="108" w:type="dxa"/>
-      </w:tblCellMar>
-    </w:tblPr>
-  </w:style>
-  <w:style w:type="numbering" w:default="1" w:styleId="NoList">
-    <w:name w:val="No List"/>
-    <w:uiPriority w:val="99"/>
-    <w:semiHidden/>
-    <w:unhideWhenUsed/>
-  </w:style>
-  <w:style w:type="paragraph" w:styleId="NoSpacing">
-    <w:name w:val="No Spacing"/>
-    <w:uiPriority w:val="1"/>
-    <w:qFormat/>
-    <w:rsid w:val="008E2368"/>
-    <w:rPr>
-      <w:szCs w:val="22"/>
-      <w:lang w:val="en-AU" w:eastAsia="ja-JP"/>
-    </w:rPr>
-  </w:style>
-  <w:style w:type="table" w:styleId="TableGrid">
-    <w:name w:val="Table Grid"/>
-    <w:basedOn w:val="TableNormal"/>
-    <w:uiPriority w:val="59"/>
-    <w:rsid w:val="008E2368"/>
-    <w:rPr>
-      <w:rFonts w:ascii="Times New Roman" w:eastAsia="Times New Roman" w:hAnsi="Times New Roman" w:cs="Times New Roman"/>
-      <w:sz w:val="20"/>
-      <w:szCs w:val="20"/>
-      <w:lang w:val="en-AU" w:eastAsia="en-AU"/>
-    </w:rPr>
-    <w:tblPr>
-      <w:tblInd w:w="0" w:type="dxa"/>
-      <w:tblBorders>
-        <w:top w:val="single" w:sz="4" w:space="0" w:color="auto"/>
-        <w:left w:val="single" w:sz="4" w:space="0" w:color="auto"/>
-        <w:bottom w:val="single" w:sz="4" w:space="0" w:color="auto"/>
-        <w:right w:val="single" w:sz="4" w:space="0" w:color="auto"/>
-        <w:insideH w:val="single" w:sz="4" w:space="0" w:color="auto"/>
-        <w:insideV w:val="single" w:sz="4" w:space="0" w:color="auto"/>
-      </w:tblBorders>
-      <w:tblCellMar>
-        <w:top w:w="0" w:type="dxa"/>
-        <w:left w:w="108" w:type="dxa"/>
-        <w:bottom w:w="0" w:type="dxa"/>
-        <w:right w:w="108" w:type="dxa"/>
-      </w:tblCellMar>
-    </w:tblPr>
-  </w:style>
-  <w:style w:type="paragraph" w:styleId="BalloonText">
-    <w:name w:val="Balloon Text"/>
-    <w:basedOn w:val="Normal"/>
-    <w:link w:val="BalloonTextChar"/>
-    <w:uiPriority w:val="99"/>
-    <w:semiHidden/>
-    <w:unhideWhenUsed/>
-    <w:rsid w:val="0044386B"/>
-    <w:pPr>
-      <w:spacing w:before="0"/>
-    </w:pPr>
-    <w:rPr>
-      <w:rFonts w:ascii="Lucida Grande" w:hAnsi="Lucida Grande" w:cs="Lucida Grande"/>
-      <w:sz w:val="18"/>
-      <w:szCs w:val="18"/>
-    </w:rPr>
-  </w:style>
-  <w:style w:type="character" w:customStyle="1" w:styleId="BalloonTextChar">
-    <w:name w:val="Balloon Text Char"/>
-    <w:basedOn w:val="DefaultParagraphFont"/>
-    <w:link w:val="BalloonText"/>
-    <w:uiPriority w:val="99"/>
-    <w:semiHidden/>
-    <w:rsid w:val="0044386B"/>
-    <w:rPr>
-      <w:rFonts w:ascii="Lucida Grande" w:eastAsia="Times New Roman" w:hAnsi="Lucida Grande" w:cs="Lucida Grande"/>
-      <w:sz w:val="18"/>
-      <w:szCs w:val="18"/>
-      <w:lang w:val="en-AU" w:eastAsia="en-AU"/>
-    </w:rPr>
   </w:style>
 </w:styles>
 </file>
@@ -8259,7 +6874,7 @@
     </a:clrScheme>
     <a:fontScheme name="Office">
       <a:majorFont>
-        <a:latin typeface="Calibri"/>
+        <a:latin typeface="Cambria"/>
         <a:ea typeface=""/>
         <a:cs typeface=""/>
         <a:font script="Jpan" typeface="ＭＳ ゴシック"/>
@@ -8291,10 +6906,9 @@
         <a:font script="Mong" typeface="Mongolian Baiti"/>
         <a:font script="Viet" typeface="Times New Roman"/>
         <a:font script="Uigh" typeface="Microsoft Uighur"/>
-        <a:font script="Geor" typeface="Sylfaen"/>
       </a:majorFont>
       <a:minorFont>
-        <a:latin typeface="Cambria"/>
+        <a:latin typeface="Calibri"/>
         <a:ea typeface=""/>
         <a:cs typeface=""/>
         <a:font script="Jpan" typeface="ＭＳ 明朝"/>
@@ -8326,7 +6940,6 @@
         <a:font script="Mong" typeface="Mongolian Baiti"/>
         <a:font script="Viet" typeface="Arial"/>
         <a:font script="Uigh" typeface="Microsoft Uighur"/>
-        <a:font script="Geor" typeface="Sylfaen"/>
       </a:minorFont>
     </a:fontScheme>
     <a:fmtScheme name="Office">
@@ -8361,16 +6974,20 @@
           <a:gsLst>
             <a:gs pos="0">
               <a:schemeClr val="phClr">
-                <a:tint val="100000"/>
-                <a:shade val="100000"/>
+                <a:shade val="51000"/>
+                <a:satMod val="130000"/>
+              </a:schemeClr>
+            </a:gs>
+            <a:gs pos="80000">
+              <a:schemeClr val="phClr">
+                <a:shade val="93000"/>
                 <a:satMod val="130000"/>
               </a:schemeClr>
             </a:gs>
             <a:gs pos="100000">
               <a:schemeClr val="phClr">
-                <a:tint val="50000"/>
-                <a:shade val="100000"/>
-                <a:satMod val="350000"/>
+                <a:shade val="94000"/>
+                <a:satMod val="135000"/>
               </a:schemeClr>
             </a:gs>
           </a:gsLst>
@@ -8492,46 +7109,7 @@
       </a:bgFillStyleLst>
     </a:fmtScheme>
   </a:themeElements>
-  <a:objectDefaults>
-    <a:spDef>
-      <a:spPr/>
-      <a:bodyPr/>
-      <a:lstStyle/>
-      <a:style>
-        <a:lnRef idx="1">
-          <a:schemeClr val="accent1"/>
-        </a:lnRef>
-        <a:fillRef idx="3">
-          <a:schemeClr val="accent1"/>
-        </a:fillRef>
-        <a:effectRef idx="2">
-          <a:schemeClr val="accent1"/>
-        </a:effectRef>
-        <a:fontRef idx="minor">
-          <a:schemeClr val="lt1"/>
-        </a:fontRef>
-      </a:style>
-    </a:spDef>
-    <a:lnDef>
-      <a:spPr/>
-      <a:bodyPr/>
-      <a:lstStyle/>
-      <a:style>
-        <a:lnRef idx="2">
-          <a:schemeClr val="accent1"/>
-        </a:lnRef>
-        <a:fillRef idx="0">
-          <a:schemeClr val="accent1"/>
-        </a:fillRef>
-        <a:effectRef idx="1">
-          <a:schemeClr val="accent1"/>
-        </a:effectRef>
-        <a:fontRef idx="minor">
-          <a:schemeClr val="tx1"/>
-        </a:fontRef>
-      </a:style>
-    </a:lnDef>
-  </a:objectDefaults>
+  <a:objectDefaults/>
   <a:extraClrSchemeLst/>
 </a:theme>
 </file>
</xml_diff>